<commit_message>
feat: finishing up with NIR filter
</commit_message>
<xml_diff>
--- a/2-lab/Lab2_Marma_Zygimantas_EMEI-2.docx
+++ b/2-lab/Lab2_Marma_Zygimantas_EMEI-2.docx
@@ -48,21 +48,7 @@
         <w:rPr>
           <w:sz w:val="20"/>
         </w:rPr>
-        <w:t xml:space="preserve">Laboratorinis darbas </w:t>
-      </w:r>
-      <w:proofErr w:type="spellStart"/>
-      <w:r>
-        <w:rPr>
-          <w:sz w:val="20"/>
-        </w:rPr>
-        <w:t>nr.</w:t>
-      </w:r>
-      <w:proofErr w:type="spellEnd"/>
-      <w:r>
-        <w:rPr>
-          <w:sz w:val="20"/>
-        </w:rPr>
-        <w:t xml:space="preserve"> </w:t>
+        <w:t xml:space="preserve">Laboratorinis darbas nr. </w:t>
       </w:r>
       <w:r>
         <w:rPr>
@@ -211,65 +197,43 @@
           <w:sz w:val="28"/>
           <w:szCs w:val="22"/>
         </w:rPr>
-        <w:t xml:space="preserve"> </w:t>
-      </w:r>
-      <w:proofErr w:type="spellStart"/>
-      <w:r>
-        <w:rPr>
-          <w:b/>
-          <w:bCs/>
+        <w:t xml:space="preserve"> gr. </w:t>
+      </w:r>
+      <w:r>
+        <w:rPr>
           <w:sz w:val="28"/>
           <w:szCs w:val="22"/>
         </w:rPr>
-        <w:t>gr</w:t>
-      </w:r>
-      <w:proofErr w:type="spellEnd"/>
-      <w:r>
-        <w:rPr>
-          <w:b/>
-          <w:bCs/>
+        <w:t>Dėstytoja</w:t>
+      </w:r>
+      <w:r>
+        <w:rPr>
           <w:sz w:val="28"/>
           <w:szCs w:val="22"/>
         </w:rPr>
-        <w:t xml:space="preserve">. </w:t>
+        <w:t xml:space="preserve">s </w:t>
       </w:r>
       <w:r>
         <w:rPr>
           <w:sz w:val="28"/>
           <w:szCs w:val="22"/>
         </w:rPr>
-        <w:t>Dėstytoja</w:t>
+        <w:t>D</w:t>
       </w:r>
       <w:r>
         <w:rPr>
           <w:sz w:val="28"/>
           <w:szCs w:val="22"/>
         </w:rPr>
-        <w:t xml:space="preserve">s </w:t>
+        <w:t xml:space="preserve">. </w:t>
       </w:r>
       <w:r>
         <w:rPr>
           <w:sz w:val="28"/>
           <w:szCs w:val="22"/>
         </w:rPr>
-        <w:t>D</w:t>
-      </w:r>
-      <w:r>
-        <w:rPr>
-          <w:sz w:val="28"/>
-          <w:szCs w:val="22"/>
-        </w:rPr>
-        <w:t xml:space="preserve">. </w:t>
-      </w:r>
-      <w:proofErr w:type="spellStart"/>
-      <w:r>
-        <w:rPr>
-          <w:sz w:val="28"/>
-          <w:szCs w:val="22"/>
-        </w:rPr>
         <w:t>Sokas</w:t>
       </w:r>
-      <w:proofErr w:type="spellEnd"/>
     </w:p>
     <w:p>
       <w:pPr>
@@ -411,21 +375,7 @@
         <w:rPr>
           <w:sz w:val="20"/>
         </w:rPr>
-        <w:t xml:space="preserve">šmokti įgyvendinti ir tirti skaitmeninių filtrų sistemą sprendžiant </w:t>
-      </w:r>
-      <w:proofErr w:type="spellStart"/>
-      <w:r>
-        <w:rPr>
-          <w:sz w:val="20"/>
-        </w:rPr>
-        <w:t>elektrokardiografinių</w:t>
-      </w:r>
-      <w:proofErr w:type="spellEnd"/>
-      <w:r>
-        <w:rPr>
-          <w:sz w:val="20"/>
-        </w:rPr>
-        <w:t xml:space="preserve"> signalų apdorojimo problemą</w:t>
+        <w:t>šmokti įgyvendinti ir tirti skaitmeninių filtrų sistemą sprendžiant elektrokardiografinių signalų apdorojimo problemą</w:t>
       </w:r>
       <w:r>
         <w:rPr>
@@ -587,7 +537,7 @@
             <m:endChr m:val="]"/>
             <m:ctrlPr>
               <w:rPr>
-                <w:rFonts w:ascii="Cambria Math"/>
+                <w:rFonts w:ascii="Cambria Math" w:hAnsi="Cambria Math"/>
                 <w:i/>
                 <w:sz w:val="20"/>
               </w:rPr>
@@ -673,28 +623,7 @@
             <w:rFonts w:ascii="Cambria Math" w:hAnsi="Cambria Math"/>
             <w:sz w:val="20"/>
           </w:rPr>
-          <m:t>-</m:t>
-        </m:r>
-        <m:r>
-          <w:rPr>
-            <w:rFonts w:ascii="Cambria Math" w:hAnsi="Cambria Math"/>
-            <w:sz w:val="20"/>
-          </w:rPr>
-          <m:t>0,0</m:t>
-        </m:r>
-        <m:r>
-          <w:rPr>
-            <w:rFonts w:ascii="Cambria Math" w:hAnsi="Cambria Math"/>
-            <w:sz w:val="20"/>
-          </w:rPr>
-          <m:t>084</m:t>
-        </m:r>
-        <m:r>
-          <w:rPr>
-            <w:rFonts w:ascii="Cambria Math" w:hAnsi="Cambria Math"/>
-            <w:sz w:val="20"/>
-          </w:rPr>
-          <m:t>x</m:t>
+          <m:t>-0,0084x</m:t>
         </m:r>
         <m:d>
           <m:dPr>
@@ -714,14 +643,7 @@
                 <w:rFonts w:ascii="Cambria Math" w:hAnsi="Cambria Math"/>
                 <w:sz w:val="20"/>
               </w:rPr>
-              <m:t>n-</m:t>
-            </m:r>
-            <m:r>
-              <w:rPr>
-                <w:rFonts w:ascii="Cambria Math" w:hAnsi="Cambria Math"/>
-                <w:sz w:val="20"/>
-              </w:rPr>
-              <m:t>2</m:t>
+              <m:t>n-2</m:t>
             </m:r>
           </m:e>
         </m:d>
@@ -730,28 +652,7 @@
             <w:rFonts w:ascii="Cambria Math" w:hAnsi="Cambria Math"/>
             <w:sz w:val="20"/>
           </w:rPr>
-          <m:t>-</m:t>
-        </m:r>
-        <m:r>
-          <w:rPr>
-            <w:rFonts w:ascii="Cambria Math" w:hAnsi="Cambria Math"/>
-            <w:sz w:val="20"/>
-          </w:rPr>
-          <m:t>0,0</m:t>
-        </m:r>
-        <m:r>
-          <w:rPr>
-            <w:rFonts w:ascii="Cambria Math" w:hAnsi="Cambria Math"/>
-            <w:sz w:val="20"/>
-          </w:rPr>
-          <m:t>803</m:t>
-        </m:r>
-        <m:r>
-          <w:rPr>
-            <w:rFonts w:ascii="Cambria Math" w:hAnsi="Cambria Math"/>
-            <w:sz w:val="20"/>
-          </w:rPr>
-          <m:t>x</m:t>
+          <m:t>-0,0803x</m:t>
         </m:r>
         <m:d>
           <m:dPr>
@@ -771,14 +672,7 @@
                 <w:rFonts w:ascii="Cambria Math" w:hAnsi="Cambria Math"/>
                 <w:sz w:val="20"/>
               </w:rPr>
-              <m:t>n-</m:t>
-            </m:r>
-            <m:r>
-              <w:rPr>
-                <w:rFonts w:ascii="Cambria Math" w:hAnsi="Cambria Math"/>
-                <w:sz w:val="20"/>
-              </w:rPr>
-              <m:t>3</m:t>
+              <m:t>n-3</m:t>
             </m:r>
           </m:e>
         </m:d>
@@ -787,28 +681,7 @@
             <w:rFonts w:ascii="Cambria Math" w:hAnsi="Cambria Math"/>
             <w:sz w:val="20"/>
           </w:rPr>
-          <m:t>-</m:t>
-        </m:r>
-        <m:r>
-          <w:rPr>
-            <w:rFonts w:ascii="Cambria Math" w:hAnsi="Cambria Math"/>
-            <w:sz w:val="20"/>
-          </w:rPr>
-          <m:t>0,0</m:t>
-        </m:r>
-        <m:r>
-          <w:rPr>
-            <w:rFonts w:ascii="Cambria Math" w:hAnsi="Cambria Math"/>
-            <w:sz w:val="20"/>
-          </w:rPr>
-          <m:t>449</m:t>
-        </m:r>
-        <m:r>
-          <w:rPr>
-            <w:rFonts w:ascii="Cambria Math" w:hAnsi="Cambria Math"/>
-            <w:sz w:val="20"/>
-          </w:rPr>
-          <m:t>x</m:t>
+          <m:t>-0,0449x</m:t>
         </m:r>
         <m:d>
           <m:dPr>
@@ -828,14 +701,7 @@
                 <w:rFonts w:ascii="Cambria Math" w:hAnsi="Cambria Math"/>
                 <w:sz w:val="20"/>
               </w:rPr>
-              <m:t>n-</m:t>
-            </m:r>
-            <m:r>
-              <w:rPr>
-                <w:rFonts w:ascii="Cambria Math" w:hAnsi="Cambria Math"/>
-                <w:sz w:val="20"/>
-              </w:rPr>
-              <m:t>4</m:t>
+              <m:t>n-4</m:t>
             </m:r>
           </m:e>
         </m:d>
@@ -844,21 +710,7 @@
             <w:rFonts w:ascii="Cambria Math" w:hAnsi="Cambria Math"/>
             <w:sz w:val="20"/>
           </w:rPr>
-          <m:t>+0,</m:t>
-        </m:r>
-        <m:r>
-          <w:rPr>
-            <w:rFonts w:ascii="Cambria Math" w:hAnsi="Cambria Math"/>
-            <w:sz w:val="20"/>
-          </w:rPr>
-          <m:t>1709</m:t>
-        </m:r>
-        <m:r>
-          <w:rPr>
-            <w:rFonts w:ascii="Cambria Math" w:hAnsi="Cambria Math"/>
-            <w:sz w:val="20"/>
-          </w:rPr>
-          <m:t>x</m:t>
+          <m:t>+0,1709x</m:t>
         </m:r>
         <m:d>
           <m:dPr>
@@ -878,14 +730,7 @@
                 <w:rFonts w:ascii="Cambria Math" w:hAnsi="Cambria Math"/>
                 <w:sz w:val="20"/>
               </w:rPr>
-              <m:t>n-</m:t>
-            </m:r>
-            <m:r>
-              <w:rPr>
-                <w:rFonts w:ascii="Cambria Math" w:hAnsi="Cambria Math"/>
-                <w:sz w:val="20"/>
-              </w:rPr>
-              <m:t>5</m:t>
+              <m:t>n-5</m:t>
             </m:r>
           </m:e>
         </m:d>
@@ -894,21 +739,7 @@
             <w:rFonts w:ascii="Cambria Math" w:hAnsi="Cambria Math"/>
             <w:sz w:val="20"/>
           </w:rPr>
-          <m:t>+0,</m:t>
-        </m:r>
-        <m:r>
-          <w:rPr>
-            <w:rFonts w:ascii="Cambria Math" w:hAnsi="Cambria Math"/>
-            <w:sz w:val="20"/>
-          </w:rPr>
-          <m:t>408</m:t>
-        </m:r>
-        <m:r>
-          <w:rPr>
-            <w:rFonts w:ascii="Cambria Math" w:hAnsi="Cambria Math"/>
-            <w:sz w:val="20"/>
-          </w:rPr>
-          <m:t>x</m:t>
+          <m:t>+0,408x</m:t>
         </m:r>
         <m:d>
           <m:dPr>
@@ -928,14 +759,7 @@
                 <w:rFonts w:ascii="Cambria Math" w:hAnsi="Cambria Math"/>
                 <w:sz w:val="20"/>
               </w:rPr>
-              <m:t>n-</m:t>
-            </m:r>
-            <m:r>
-              <w:rPr>
-                <w:rFonts w:ascii="Cambria Math" w:hAnsi="Cambria Math"/>
-                <w:sz w:val="20"/>
-              </w:rPr>
-              <m:t>6</m:t>
+              <m:t>n-6</m:t>
             </m:r>
           </m:e>
         </m:d>
@@ -944,21 +768,7 @@
             <w:rFonts w:ascii="Cambria Math" w:hAnsi="Cambria Math"/>
             <w:sz w:val="20"/>
           </w:rPr>
-          <m:t>+0,</m:t>
-        </m:r>
-        <m:r>
-          <w:rPr>
-            <w:rFonts w:ascii="Cambria Math" w:hAnsi="Cambria Math"/>
-            <w:sz w:val="20"/>
-          </w:rPr>
-          <m:t>408</m:t>
-        </m:r>
-        <m:r>
-          <w:rPr>
-            <w:rFonts w:ascii="Cambria Math" w:hAnsi="Cambria Math"/>
-            <w:sz w:val="20"/>
-          </w:rPr>
-          <m:t>x</m:t>
+          <m:t>+0,408x</m:t>
         </m:r>
         <m:d>
           <m:dPr>
@@ -978,14 +788,7 @@
                 <w:rFonts w:ascii="Cambria Math" w:hAnsi="Cambria Math"/>
                 <w:sz w:val="20"/>
               </w:rPr>
-              <m:t>n-</m:t>
-            </m:r>
-            <m:r>
-              <w:rPr>
-                <w:rFonts w:ascii="Cambria Math" w:hAnsi="Cambria Math"/>
-                <w:sz w:val="20"/>
-              </w:rPr>
-              <m:t>7</m:t>
+              <m:t>n-7</m:t>
             </m:r>
           </m:e>
         </m:d>
@@ -994,21 +797,7 @@
             <w:rFonts w:ascii="Cambria Math" w:hAnsi="Cambria Math"/>
             <w:sz w:val="20"/>
           </w:rPr>
-          <m:t>+0,</m:t>
-        </m:r>
-        <m:r>
-          <w:rPr>
-            <w:rFonts w:ascii="Cambria Math" w:hAnsi="Cambria Math"/>
-            <w:sz w:val="20"/>
-          </w:rPr>
-          <m:t>1709</m:t>
-        </m:r>
-        <m:r>
-          <w:rPr>
-            <w:rFonts w:ascii="Cambria Math" w:hAnsi="Cambria Math"/>
-            <w:sz w:val="20"/>
-          </w:rPr>
-          <m:t>x</m:t>
+          <m:t>+0,1709x</m:t>
         </m:r>
         <m:d>
           <m:dPr>
@@ -1028,14 +817,7 @@
                 <w:rFonts w:ascii="Cambria Math" w:hAnsi="Cambria Math"/>
                 <w:sz w:val="20"/>
               </w:rPr>
-              <m:t>n-</m:t>
-            </m:r>
-            <m:r>
-              <w:rPr>
-                <w:rFonts w:ascii="Cambria Math" w:hAnsi="Cambria Math"/>
-                <w:sz w:val="20"/>
-              </w:rPr>
-              <m:t>8</m:t>
+              <m:t>n-8</m:t>
             </m:r>
           </m:e>
         </m:d>
@@ -1044,28 +826,7 @@
             <w:rFonts w:ascii="Cambria Math" w:hAnsi="Cambria Math"/>
             <w:sz w:val="20"/>
           </w:rPr>
-          <m:t>-</m:t>
-        </m:r>
-        <m:r>
-          <w:rPr>
-            <w:rFonts w:ascii="Cambria Math" w:hAnsi="Cambria Math"/>
-            <w:sz w:val="20"/>
-          </w:rPr>
-          <m:t>0,</m:t>
-        </m:r>
-        <m:r>
-          <w:rPr>
-            <w:rFonts w:ascii="Cambria Math" w:hAnsi="Cambria Math"/>
-            <w:sz w:val="20"/>
-          </w:rPr>
-          <m:t>0499</m:t>
-        </m:r>
-        <m:r>
-          <w:rPr>
-            <w:rFonts w:ascii="Cambria Math" w:hAnsi="Cambria Math"/>
-            <w:sz w:val="20"/>
-          </w:rPr>
-          <m:t>x</m:t>
+          <m:t>-0,0499x</m:t>
         </m:r>
         <m:d>
           <m:dPr>
@@ -1085,14 +846,7 @@
                 <w:rFonts w:ascii="Cambria Math" w:hAnsi="Cambria Math"/>
                 <w:sz w:val="20"/>
               </w:rPr>
-              <m:t>n-</m:t>
-            </m:r>
-            <m:r>
-              <w:rPr>
-                <w:rFonts w:ascii="Cambria Math" w:hAnsi="Cambria Math"/>
-                <w:sz w:val="20"/>
-              </w:rPr>
-              <m:t>9</m:t>
+              <m:t>n-9</m:t>
             </m:r>
           </m:e>
         </m:d>
@@ -1101,28 +855,7 @@
             <w:rFonts w:ascii="Cambria Math" w:hAnsi="Cambria Math"/>
             <w:sz w:val="20"/>
           </w:rPr>
-          <m:t>-</m:t>
-        </m:r>
-        <m:r>
-          <w:rPr>
-            <w:rFonts w:ascii="Cambria Math" w:hAnsi="Cambria Math"/>
-            <w:sz w:val="20"/>
-          </w:rPr>
-          <m:t>0,</m:t>
-        </m:r>
-        <m:r>
-          <w:rPr>
-            <w:rFonts w:ascii="Cambria Math" w:hAnsi="Cambria Math"/>
-            <w:sz w:val="20"/>
-          </w:rPr>
-          <m:t>0803</m:t>
-        </m:r>
-        <m:r>
-          <w:rPr>
-            <w:rFonts w:ascii="Cambria Math" w:hAnsi="Cambria Math"/>
-            <w:sz w:val="20"/>
-          </w:rPr>
-          <m:t>x</m:t>
+          <m:t>-0,0803x</m:t>
         </m:r>
         <m:d>
           <m:dPr>
@@ -1142,14 +875,7 @@
                 <w:rFonts w:ascii="Cambria Math" w:hAnsi="Cambria Math"/>
                 <w:sz w:val="20"/>
               </w:rPr>
-              <m:t>n-1</m:t>
-            </m:r>
-            <m:r>
-              <w:rPr>
-                <w:rFonts w:ascii="Cambria Math" w:hAnsi="Cambria Math"/>
-                <w:sz w:val="20"/>
-              </w:rPr>
-              <m:t>0</m:t>
+              <m:t>n-10</m:t>
             </m:r>
           </m:e>
         </m:d>
@@ -1158,84 +884,7 @@
             <w:rFonts w:ascii="Cambria Math" w:hAnsi="Cambria Math"/>
             <w:sz w:val="20"/>
           </w:rPr>
-          <m:t>-</m:t>
-        </m:r>
-        <m:r>
-          <w:rPr>
-            <w:rFonts w:ascii="Cambria Math" w:hAnsi="Cambria Math"/>
-            <w:sz w:val="20"/>
-          </w:rPr>
-          <m:t>0</m:t>
-        </m:r>
-        <m:r>
-          <w:rPr>
-            <w:rFonts w:ascii="Cambria Math" w:hAnsi="Cambria Math"/>
-            <w:sz w:val="20"/>
-          </w:rPr>
-          <m:t>,0084</m:t>
-        </m:r>
-        <m:r>
-          <w:rPr>
-            <w:rFonts w:ascii="Cambria Math" w:hAnsi="Cambria Math"/>
-            <w:sz w:val="20"/>
-          </w:rPr>
-          <m:t>x[n-</m:t>
-        </m:r>
-        <m:r>
-          <w:rPr>
-            <w:rFonts w:ascii="Cambria Math" w:hAnsi="Cambria Math"/>
-            <w:sz w:val="20"/>
-          </w:rPr>
-          <m:t>1</m:t>
-        </m:r>
-        <m:r>
-          <w:rPr>
-            <w:rFonts w:ascii="Cambria Math" w:hAnsi="Cambria Math"/>
-            <w:sz w:val="20"/>
-          </w:rPr>
-          <m:t>1]+0,0319x[n-1</m:t>
-        </m:r>
-        <m:r>
-          <w:rPr>
-            <w:rFonts w:ascii="Cambria Math" w:hAnsi="Cambria Math"/>
-            <w:sz w:val="20"/>
-          </w:rPr>
-          <m:t>2</m:t>
-        </m:r>
-        <m:r>
-          <w:rPr>
-            <w:rFonts w:ascii="Cambria Math" w:hAnsi="Cambria Math"/>
-            <w:sz w:val="20"/>
-          </w:rPr>
-          <m:t>]+0,0</m:t>
-        </m:r>
-        <m:r>
-          <w:rPr>
-            <w:rFonts w:ascii="Cambria Math" w:hAnsi="Cambria Math"/>
-            <w:sz w:val="20"/>
-          </w:rPr>
-          <m:t>181</m:t>
-        </m:r>
-        <m:r>
-          <w:rPr>
-            <w:rFonts w:ascii="Cambria Math" w:hAnsi="Cambria Math"/>
-            <w:sz w:val="20"/>
-          </w:rPr>
-          <m:t>x[n-1</m:t>
-        </m:r>
-        <m:r>
-          <w:rPr>
-            <w:rFonts w:ascii="Cambria Math" w:hAnsi="Cambria Math"/>
-            <w:sz w:val="20"/>
-          </w:rPr>
-          <m:t>3</m:t>
-        </m:r>
-        <m:r>
-          <w:rPr>
-            <w:rFonts w:ascii="Cambria Math" w:hAnsi="Cambria Math"/>
-            <w:sz w:val="20"/>
-          </w:rPr>
-          <m:t>]</m:t>
+          <m:t>-0,0084x[n-11]+0,0319x[n-12]+0,0181x[n-13]</m:t>
         </m:r>
       </m:oMath>
       <w:r>
@@ -1571,35 +1220,16 @@
           <w:szCs w:val="18"/>
           <w:lang w:eastAsia="lt-LT"/>
         </w:rPr>
-        <w:t>2</w:t>
-      </w:r>
-      <w:r>
-        <w:rPr>
-          <w:b/>
+        <w:t>2 pav.</w:t>
+      </w:r>
+      <w:r>
+        <w:rPr>
           <w:noProof/>
           <w:sz w:val="18"/>
           <w:szCs w:val="18"/>
           <w:lang w:eastAsia="lt-LT"/>
         </w:rPr>
-        <w:t xml:space="preserve"> pav.</w:t>
-      </w:r>
-      <w:r>
-        <w:rPr>
-          <w:noProof/>
-          <w:sz w:val="18"/>
-          <w:szCs w:val="18"/>
-          <w:lang w:eastAsia="lt-LT"/>
-        </w:rPr>
-        <w:t xml:space="preserve"> RIR filtro amplitudės ir fazės dažninės charakteristikos</w:t>
-      </w:r>
-      <w:r>
-        <w:rPr>
-          <w:noProof/>
-          <w:sz w:val="18"/>
-          <w:szCs w:val="18"/>
-          <w:lang w:eastAsia="lt-LT"/>
-        </w:rPr>
-        <w:t>.</w:t>
+        <w:t xml:space="preserve"> RIR filtro amplitudės ir fazės dažninės charakteristikos.</w:t>
       </w:r>
     </w:p>
     <w:p>
@@ -1685,44 +1315,16 @@
           <w:szCs w:val="18"/>
           <w:lang w:eastAsia="lt-LT"/>
         </w:rPr>
-        <w:t>3</w:t>
-      </w:r>
-      <w:r>
-        <w:rPr>
-          <w:b/>
+        <w:t>3 pav.</w:t>
+      </w:r>
+      <w:r>
+        <w:rPr>
           <w:noProof/>
           <w:sz w:val="18"/>
           <w:szCs w:val="18"/>
           <w:lang w:eastAsia="lt-LT"/>
         </w:rPr>
-        <w:t xml:space="preserve"> pav.</w:t>
-      </w:r>
-      <w:r>
-        <w:rPr>
-          <w:noProof/>
-          <w:sz w:val="18"/>
-          <w:szCs w:val="18"/>
-          <w:lang w:eastAsia="lt-LT"/>
-        </w:rPr>
-        <w:t xml:space="preserve"> RIR filtro</w:t>
-      </w:r>
-      <w:r>
-        <w:rPr>
-          <w:noProof/>
-          <w:sz w:val="18"/>
-          <w:szCs w:val="18"/>
-          <w:lang w:eastAsia="lt-LT"/>
-        </w:rPr>
-        <w:t xml:space="preserve"> nulių polių diagrama</w:t>
-      </w:r>
-      <w:r>
-        <w:rPr>
-          <w:noProof/>
-          <w:sz w:val="18"/>
-          <w:szCs w:val="18"/>
-          <w:lang w:eastAsia="lt-LT"/>
-        </w:rPr>
-        <w:t>.</w:t>
+        <w:t xml:space="preserve"> RIR filtro nulių polių diagrama.</w:t>
       </w:r>
     </w:p>
     <w:p>
@@ -1752,31 +1354,7 @@
         <w:rPr>
           <w:sz w:val="20"/>
         </w:rPr>
-        <w:t xml:space="preserve"> </w:t>
-      </w:r>
-      <w:r>
-        <w:rPr>
-          <w:sz w:val="20"/>
-        </w:rPr>
-        <w:t>nuliai</w:t>
-      </w:r>
-      <w:r>
-        <w:rPr>
-          <w:sz w:val="20"/>
-        </w:rPr>
-        <w:t xml:space="preserve">, esantys ant vienetinio </w:t>
-      </w:r>
-      <w:r>
-        <w:rPr>
-          <w:sz w:val="20"/>
-        </w:rPr>
-        <w:t>apskritimo</w:t>
-      </w:r>
-      <w:r>
-        <w:rPr>
-          <w:sz w:val="20"/>
-        </w:rPr>
-        <w:t xml:space="preserve"> rodo dažnius ties kuriais signalas yra labiausiai silpninamas. Pats filtras yra stabilus, nes poliai yra vienetinio apsiritimo viduje.</w:t>
+        <w:t xml:space="preserve"> nuliai, esantys ant vienetinio apskritimo rodo dažnius ties kuriais signalas yra labiausiai silpninamas. Pats filtras yra stabilus, nes poliai yra vienetinio apsiritimo viduje.</w:t>
       </w:r>
     </w:p>
     <w:p>
@@ -1901,21 +1479,7 @@
         <w:rPr>
           <w:sz w:val="20"/>
         </w:rPr>
-        <w:t xml:space="preserve">as lygus 1,27 </w:t>
-      </w:r>
-      <w:proofErr w:type="spellStart"/>
-      <w:r>
-        <w:rPr>
-          <w:sz w:val="20"/>
-        </w:rPr>
-        <w:t>dB</w:t>
-      </w:r>
-      <w:proofErr w:type="spellEnd"/>
-      <w:r>
-        <w:rPr>
-          <w:sz w:val="20"/>
-        </w:rPr>
-        <w:t xml:space="preserve"> (0,61dB - (-0,668dB))</w:t>
+        <w:t>as lygus 1,27 dB (0,61dB - (-0,668dB))</w:t>
       </w:r>
       <w:r>
         <w:rPr>
@@ -2278,35 +1842,15 @@
           <w:szCs w:val="18"/>
           <w:lang w:eastAsia="lt-LT"/>
         </w:rPr>
-        <w:t xml:space="preserve">EKG signalas </w:t>
-      </w:r>
-      <w:r>
-        <w:rPr>
-          <w:bCs/>
+        <w:t>EKG signalas dažnių srityje naudojant RIR filtrą</w:t>
+      </w:r>
+      <w:r>
+        <w:rPr>
           <w:noProof/>
           <w:sz w:val="18"/>
           <w:szCs w:val="18"/>
           <w:lang w:eastAsia="lt-LT"/>
         </w:rPr>
-        <w:t xml:space="preserve">dažnių </w:t>
-      </w:r>
-      <w:r>
-        <w:rPr>
-          <w:bCs/>
-          <w:noProof/>
-          <w:sz w:val="18"/>
-          <w:szCs w:val="18"/>
-          <w:lang w:eastAsia="lt-LT"/>
-        </w:rPr>
-        <w:t>srityje naudojant RIR filtrą</w:t>
-      </w:r>
-      <w:r>
-        <w:rPr>
-          <w:noProof/>
-          <w:sz w:val="18"/>
-          <w:szCs w:val="18"/>
-          <w:lang w:eastAsia="lt-LT"/>
-        </w:rPr>
         <w:t>.</w:t>
       </w:r>
     </w:p>
@@ -2343,23 +1887,416 @@
         </w:rPr>
         <w:tab/>
       </w:r>
-      <w:r>
-        <w:rPr>
-          <w:sz w:val="20"/>
-        </w:rPr>
-        <w:t>Naudojantis laboratorinio darbo apraše esančiomis formulėmis buvo rasti filtrui projektuoti reikalingi koeficientai ir pateikiamos perdavimo (2) ir skirtuminės lygtys (3):</w:t>
-      </w:r>
-    </w:p>
-    <w:p>
-      <w:pPr>
-        <w:pBdr>
-          <w:top w:val="single" w:sz="4" w:space="1" w:color="auto"/>
-          <w:left w:val="single" w:sz="4" w:space="4" w:color="auto"/>
-          <w:bottom w:val="single" w:sz="4" w:space="6" w:color="auto"/>
-          <w:right w:val="single" w:sz="4" w:space="4" w:color="auto"/>
-          <w:between w:val="single" w:sz="4" w:space="1" w:color="auto"/>
-          <w:bar w:val="single" w:sz="4" w:color="auto"/>
-        </w:pBdr>
+    </w:p>
+    <w:p>
+      <w:pPr>
+        <w:tabs>
+          <w:tab w:val="left" w:pos="284"/>
+        </w:tabs>
+        <w:rPr>
+          <w:sz w:val="20"/>
+        </w:rPr>
+      </w:pPr>
+      <w:r>
+        <w:rPr>
+          <w:sz w:val="20"/>
+        </w:rPr>
+        <w:tab/>
+      </w:r>
+      <w:r>
+        <w:rPr>
+          <w:sz w:val="20"/>
+        </w:rPr>
+        <w:t xml:space="preserve">Naudojantis laboratorinio darbo apraše esančiomis formulėmis buvo rasti filtrui projektuoti reikalingi koeficientai ir pateikiamos </w:t>
+      </w:r>
+      <w:r>
+        <w:rPr>
+          <w:sz w:val="20"/>
+        </w:rPr>
+        <w:t>skirtuminė</w:t>
+      </w:r>
+      <w:r>
+        <w:rPr>
+          <w:sz w:val="20"/>
+        </w:rPr>
+        <w:t xml:space="preserve"> (2) ir </w:t>
+      </w:r>
+      <w:r>
+        <w:rPr>
+          <w:sz w:val="20"/>
+        </w:rPr>
+        <w:t xml:space="preserve">perdavimo </w:t>
+      </w:r>
+      <w:r>
+        <w:rPr>
+          <w:sz w:val="20"/>
+        </w:rPr>
+        <w:t>lygtys (3):</w:t>
+      </w:r>
+    </w:p>
+    <w:p>
+      <w:pPr>
+        <w:tabs>
+          <w:tab w:val="left" w:pos="567"/>
+        </w:tabs>
+        <w:jc w:val="center"/>
+        <w:rPr>
+          <w:sz w:val="20"/>
+        </w:rPr>
+      </w:pPr>
+      <m:oMath>
+        <m:r>
+          <w:rPr>
+            <w:rFonts w:ascii="Cambria Math"/>
+            <w:sz w:val="20"/>
+          </w:rPr>
+          <m:t>y</m:t>
+        </m:r>
+        <m:d>
+          <m:dPr>
+            <m:begChr m:val="["/>
+            <m:endChr m:val="]"/>
+            <m:ctrlPr>
+              <w:rPr>
+                <w:rFonts w:ascii="Cambria Math" w:hAnsi="Cambria Math"/>
+                <w:i/>
+                <w:sz w:val="20"/>
+              </w:rPr>
+            </m:ctrlPr>
+          </m:dPr>
+          <m:e>
+            <m:r>
+              <w:rPr>
+                <w:rFonts w:ascii="Cambria Math"/>
+                <w:sz w:val="20"/>
+              </w:rPr>
+              <m:t>n</m:t>
+            </m:r>
+          </m:e>
+        </m:d>
+        <m:r>
+          <w:rPr>
+            <w:rFonts w:ascii="Cambria Math"/>
+            <w:sz w:val="20"/>
+          </w:rPr>
+          <m:t>=</m:t>
+        </m:r>
+        <m:sSub>
+          <m:sSubPr>
+            <m:ctrlPr>
+              <w:rPr>
+                <w:rFonts w:ascii="Cambria Math" w:hAnsi="Cambria Math"/>
+                <w:i/>
+                <w:sz w:val="20"/>
+              </w:rPr>
+            </m:ctrlPr>
+          </m:sSubPr>
+          <m:e>
+            <m:r>
+              <w:rPr>
+                <w:rFonts w:ascii="Cambria Math" w:hAnsi="Cambria Math"/>
+                <w:sz w:val="20"/>
+              </w:rPr>
+              <m:t>k</m:t>
+            </m:r>
+          </m:e>
+          <m:sub>
+            <m:r>
+              <w:rPr>
+                <w:rFonts w:ascii="Cambria Math" w:hAnsi="Cambria Math"/>
+                <w:sz w:val="20"/>
+              </w:rPr>
+              <m:t>1</m:t>
+            </m:r>
+          </m:sub>
+        </m:sSub>
+        <m:r>
+          <w:rPr>
+            <w:rFonts w:ascii="Cambria Math" w:hAnsi="Cambria Math"/>
+            <w:sz w:val="20"/>
+          </w:rPr>
+          <m:t>x</m:t>
+        </m:r>
+        <m:d>
+          <m:dPr>
+            <m:begChr m:val="["/>
+            <m:endChr m:val="]"/>
+            <m:ctrlPr>
+              <w:rPr>
+                <w:rFonts w:ascii="Cambria Math" w:hAnsi="Cambria Math"/>
+                <w:i/>
+                <w:sz w:val="20"/>
+              </w:rPr>
+            </m:ctrlPr>
+          </m:dPr>
+          <m:e>
+            <m:r>
+              <w:rPr>
+                <w:rFonts w:ascii="Cambria Math" w:hAnsi="Cambria Math"/>
+                <w:sz w:val="20"/>
+              </w:rPr>
+              <m:t>n</m:t>
+            </m:r>
+          </m:e>
+        </m:d>
+        <m:r>
+          <w:rPr>
+            <w:rFonts w:ascii="Cambria Math" w:hAnsi="Cambria Math"/>
+            <w:sz w:val="20"/>
+          </w:rPr>
+          <m:t>-</m:t>
+        </m:r>
+        <m:sSub>
+          <m:sSubPr>
+            <m:ctrlPr>
+              <w:rPr>
+                <w:rFonts w:ascii="Cambria Math" w:hAnsi="Cambria Math"/>
+                <w:i/>
+                <w:sz w:val="20"/>
+              </w:rPr>
+            </m:ctrlPr>
+          </m:sSubPr>
+          <m:e>
+            <m:r>
+              <w:rPr>
+                <w:rFonts w:ascii="Cambria Math" w:hAnsi="Cambria Math"/>
+                <w:sz w:val="20"/>
+              </w:rPr>
+              <m:t>k</m:t>
+            </m:r>
+          </m:e>
+          <m:sub>
+            <m:r>
+              <w:rPr>
+                <w:rFonts w:ascii="Cambria Math" w:hAnsi="Cambria Math"/>
+                <w:sz w:val="20"/>
+              </w:rPr>
+              <m:t>2</m:t>
+            </m:r>
+          </m:sub>
+        </m:sSub>
+        <m:r>
+          <w:rPr>
+            <w:rFonts w:ascii="Cambria Math" w:hAnsi="Cambria Math"/>
+            <w:sz w:val="20"/>
+          </w:rPr>
+          <m:t>x</m:t>
+        </m:r>
+        <m:d>
+          <m:dPr>
+            <m:begChr m:val="["/>
+            <m:endChr m:val="]"/>
+            <m:ctrlPr>
+              <w:rPr>
+                <w:rFonts w:ascii="Cambria Math" w:hAnsi="Cambria Math"/>
+                <w:i/>
+                <w:sz w:val="20"/>
+              </w:rPr>
+            </m:ctrlPr>
+          </m:dPr>
+          <m:e>
+            <m:r>
+              <w:rPr>
+                <w:rFonts w:ascii="Cambria Math" w:hAnsi="Cambria Math"/>
+                <w:sz w:val="20"/>
+              </w:rPr>
+              <m:t>n-10</m:t>
+            </m:r>
+          </m:e>
+        </m:d>
+        <m:r>
+          <w:rPr>
+            <w:rFonts w:ascii="Cambria Math" w:hAnsi="Cambria Math"/>
+            <w:sz w:val="20"/>
+          </w:rPr>
+          <m:t>+</m:t>
+        </m:r>
+        <m:sSub>
+          <m:sSubPr>
+            <m:ctrlPr>
+              <w:rPr>
+                <w:rFonts w:ascii="Cambria Math" w:hAnsi="Cambria Math"/>
+                <w:i/>
+                <w:sz w:val="20"/>
+              </w:rPr>
+            </m:ctrlPr>
+          </m:sSubPr>
+          <m:e>
+            <m:r>
+              <w:rPr>
+                <w:rFonts w:ascii="Cambria Math" w:hAnsi="Cambria Math"/>
+                <w:sz w:val="20"/>
+              </w:rPr>
+              <m:t>k</m:t>
+            </m:r>
+          </m:e>
+          <m:sub>
+            <m:r>
+              <w:rPr>
+                <w:rFonts w:ascii="Cambria Math" w:hAnsi="Cambria Math"/>
+                <w:sz w:val="20"/>
+              </w:rPr>
+              <m:t>3</m:t>
+            </m:r>
+          </m:sub>
+        </m:sSub>
+        <m:r>
+          <w:rPr>
+            <w:rFonts w:ascii="Cambria Math" w:hAnsi="Cambria Math"/>
+            <w:sz w:val="20"/>
+          </w:rPr>
+          <m:t>x</m:t>
+        </m:r>
+        <m:d>
+          <m:dPr>
+            <m:begChr m:val="["/>
+            <m:endChr m:val="]"/>
+            <m:ctrlPr>
+              <w:rPr>
+                <w:rFonts w:ascii="Cambria Math" w:hAnsi="Cambria Math"/>
+                <w:i/>
+                <w:sz w:val="20"/>
+              </w:rPr>
+            </m:ctrlPr>
+          </m:dPr>
+          <m:e>
+            <m:r>
+              <w:rPr>
+                <w:rFonts w:ascii="Cambria Math" w:hAnsi="Cambria Math"/>
+                <w:sz w:val="20"/>
+              </w:rPr>
+              <m:t>n-10</m:t>
+            </m:r>
+          </m:e>
+        </m:d>
+        <m:r>
+          <w:rPr>
+            <w:rFonts w:ascii="Cambria Math" w:hAnsi="Cambria Math"/>
+            <w:sz w:val="20"/>
+          </w:rPr>
+          <m:t>=0,9554x</m:t>
+        </m:r>
+        <m:d>
+          <m:dPr>
+            <m:begChr m:val="["/>
+            <m:endChr m:val="]"/>
+            <m:ctrlPr>
+              <w:rPr>
+                <w:rFonts w:ascii="Cambria Math" w:hAnsi="Cambria Math"/>
+                <w:i/>
+                <w:sz w:val="20"/>
+              </w:rPr>
+            </m:ctrlPr>
+          </m:dPr>
+          <m:e>
+            <m:r>
+              <w:rPr>
+                <w:rFonts w:ascii="Cambria Math" w:hAnsi="Cambria Math"/>
+                <w:sz w:val="20"/>
+              </w:rPr>
+              <m:t>n</m:t>
+            </m:r>
+          </m:e>
+        </m:d>
+        <m:r>
+          <w:rPr>
+            <w:rFonts w:ascii="Cambria Math" w:hAnsi="Cambria Math"/>
+            <w:sz w:val="20"/>
+          </w:rPr>
+          <m:t>-0,9548x</m:t>
+        </m:r>
+        <m:d>
+          <m:dPr>
+            <m:begChr m:val="["/>
+            <m:endChr m:val="]"/>
+            <m:ctrlPr>
+              <w:rPr>
+                <w:rFonts w:ascii="Cambria Math" w:hAnsi="Cambria Math"/>
+                <w:i/>
+                <w:sz w:val="20"/>
+              </w:rPr>
+            </m:ctrlPr>
+          </m:dPr>
+          <m:e>
+            <m:r>
+              <w:rPr>
+                <w:rFonts w:ascii="Cambria Math" w:hAnsi="Cambria Math"/>
+                <w:sz w:val="20"/>
+              </w:rPr>
+              <m:t>n-10</m:t>
+            </m:r>
+          </m:e>
+        </m:d>
+        <m:r>
+          <w:rPr>
+            <w:rFonts w:ascii="Cambria Math" w:hAnsi="Cambria Math"/>
+            <w:sz w:val="20"/>
+          </w:rPr>
+          <m:t>+0,9631x</m:t>
+        </m:r>
+        <m:d>
+          <m:dPr>
+            <m:begChr m:val="["/>
+            <m:endChr m:val="]"/>
+            <m:ctrlPr>
+              <w:rPr>
+                <w:rFonts w:ascii="Cambria Math" w:hAnsi="Cambria Math"/>
+                <w:i/>
+                <w:sz w:val="20"/>
+              </w:rPr>
+            </m:ctrlPr>
+          </m:dPr>
+          <m:e>
+            <m:r>
+              <w:rPr>
+                <w:rFonts w:ascii="Cambria Math" w:hAnsi="Cambria Math"/>
+                <w:sz w:val="20"/>
+              </w:rPr>
+              <m:t>n-10</m:t>
+            </m:r>
+          </m:e>
+        </m:d>
+        <m:r>
+          <w:rPr>
+            <w:rFonts w:ascii="Cambria Math" w:hAnsi="Cambria Math"/>
+            <w:sz w:val="20"/>
+          </w:rPr>
+          <m:t>,</m:t>
+        </m:r>
+      </m:oMath>
+      <w:r>
+        <w:rPr>
+          <w:sz w:val="20"/>
+        </w:rPr>
+        <w:t xml:space="preserve"> </w:t>
+      </w:r>
+      <w:r>
+        <w:rPr>
+          <w:sz w:val="20"/>
+        </w:rPr>
+        <w:t xml:space="preserve">  </w:t>
+      </w:r>
+      <w:r>
+        <w:rPr>
+          <w:sz w:val="20"/>
+        </w:rPr>
+        <w:t>(</w:t>
+      </w:r>
+      <w:r>
+        <w:rPr>
+          <w:sz w:val="20"/>
+        </w:rPr>
+        <w:t>2</w:t>
+      </w:r>
+      <w:r>
+        <w:rPr>
+          <w:sz w:val="20"/>
+        </w:rPr>
+        <w:t>)</w:t>
+      </w:r>
+    </w:p>
+    <w:p>
+      <w:pPr>
         <w:tabs>
           <w:tab w:val="left" w:pos="567"/>
         </w:tabs>
@@ -2380,7 +2317,7 @@
           <m:dPr>
             <m:ctrlPr>
               <w:rPr>
-                <w:rFonts w:ascii="Cambria Math"/>
+                <w:rFonts w:ascii="Cambria Math" w:hAnsi="Cambria Math"/>
                 <w:i/>
                 <w:sz w:val="20"/>
               </w:rPr>
@@ -2515,14 +2452,7 @@
                 <w:rFonts w:ascii="Cambria Math" w:hAnsi="Cambria Math"/>
                 <w:sz w:val="20"/>
               </w:rPr>
-              <m:t>1</m:t>
-            </m:r>
-            <m:r>
-              <w:rPr>
-                <w:rFonts w:ascii="Cambria Math" w:hAnsi="Cambria Math"/>
-                <w:sz w:val="20"/>
-              </w:rPr>
-              <m:t>-</m:t>
+              <m:t>1-</m:t>
             </m:r>
             <m:sSub>
               <m:sSubPr>
@@ -2598,12 +2528,106 @@
                 <w:rFonts w:ascii="Cambria Math" w:hAnsi="Cambria Math"/>
                 <w:i/>
                 <w:sz w:val="20"/>
-                <w:highlight w:val="red"/>
               </w:rPr>
             </m:ctrlPr>
           </m:fPr>
-          <m:num/>
-          <m:den/>
+          <m:num>
+            <m:r>
+              <w:rPr>
+                <w:rFonts w:ascii="Cambria Math" w:hAnsi="Cambria Math"/>
+                <w:sz w:val="20"/>
+              </w:rPr>
+              <m:t>0</m:t>
+            </m:r>
+            <m:r>
+              <w:rPr>
+                <w:rFonts w:ascii="Cambria Math" w:hAnsi="Cambria Math"/>
+                <w:sz w:val="20"/>
+              </w:rPr>
+              <m:t>,</m:t>
+            </m:r>
+            <m:r>
+              <w:rPr>
+                <w:rFonts w:ascii="Cambria Math" w:hAnsi="Cambria Math"/>
+                <w:sz w:val="20"/>
+              </w:rPr>
+              <m:t>9554</m:t>
+            </m:r>
+            <m:r>
+              <w:rPr>
+                <w:rFonts w:ascii="Cambria Math" w:hAnsi="Cambria Math"/>
+                <w:sz w:val="20"/>
+              </w:rPr>
+              <m:t>-0,9548∙</m:t>
+            </m:r>
+            <m:sSup>
+              <m:sSupPr>
+                <m:ctrlPr>
+                  <w:rPr>
+                    <w:rFonts w:ascii="Cambria Math" w:hAnsi="Cambria Math"/>
+                    <w:i/>
+                    <w:sz w:val="20"/>
+                  </w:rPr>
+                </m:ctrlPr>
+              </m:sSupPr>
+              <m:e>
+                <m:r>
+                  <w:rPr>
+                    <w:rFonts w:ascii="Cambria Math" w:hAnsi="Cambria Math"/>
+                    <w:sz w:val="20"/>
+                  </w:rPr>
+                  <m:t>z</m:t>
+                </m:r>
+              </m:e>
+              <m:sup>
+                <m:r>
+                  <w:rPr>
+                    <w:rFonts w:ascii="Cambria Math" w:hAnsi="Cambria Math"/>
+                    <w:sz w:val="20"/>
+                  </w:rPr>
+                  <m:t>-10</m:t>
+                </m:r>
+              </m:sup>
+            </m:sSup>
+          </m:num>
+          <m:den>
+            <m:r>
+              <w:rPr>
+                <w:rFonts w:ascii="Cambria Math" w:hAnsi="Cambria Math"/>
+                <w:sz w:val="20"/>
+              </w:rPr>
+              <m:t>1-0,9631∙</m:t>
+            </m:r>
+            <m:sSup>
+              <m:sSupPr>
+                <m:ctrlPr>
+                  <w:rPr>
+                    <w:rFonts w:ascii="Cambria Math" w:hAnsi="Cambria Math"/>
+                    <w:i/>
+                    <w:sz w:val="20"/>
+                  </w:rPr>
+                </m:ctrlPr>
+              </m:sSupPr>
+              <m:e>
+                <m:r>
+                  <w:rPr>
+                    <w:rFonts w:ascii="Cambria Math" w:hAnsi="Cambria Math"/>
+                    <w:sz w:val="20"/>
+                  </w:rPr>
+                  <m:t>z</m:t>
+                </m:r>
+              </m:e>
+              <m:sup>
+                <m:r>
+                  <w:rPr>
+                    <w:rFonts w:ascii="Cambria Math" w:hAnsi="Cambria Math"/>
+                    <w:sz w:val="20"/>
+                  </w:rPr>
+                  <m:t>-10</m:t>
+                </m:r>
+              </m:sup>
+            </m:sSup>
+          </m:den>
         </m:f>
       </m:oMath>
       <w:r>
@@ -2634,198 +2658,110 @@
         <w:rPr>
           <w:sz w:val="20"/>
         </w:rPr>
+        <w:t>(3)</w:t>
+      </w:r>
+    </w:p>
+    <w:p>
+      <w:pPr>
+        <w:tabs>
+          <w:tab w:val="left" w:pos="284"/>
+        </w:tabs>
+        <w:rPr>
+          <w:sz w:val="20"/>
+        </w:rPr>
+      </w:pPr>
+    </w:p>
+    <w:p>
+      <w:pPr>
+        <w:tabs>
+          <w:tab w:val="left" w:pos="284"/>
+        </w:tabs>
+        <w:rPr>
+          <w:sz w:val="20"/>
+        </w:rPr>
+      </w:pPr>
+      <w:r>
+        <w:rPr>
+          <w:sz w:val="20"/>
+        </w:rPr>
         <w:tab/>
-      </w:r>
-      <w:r>
-        <w:rPr>
-          <w:sz w:val="20"/>
-        </w:rPr>
-        <w:tab/>
-        <w:t>(</w:t>
-      </w:r>
-      <w:r>
-        <w:rPr>
-          <w:sz w:val="20"/>
-        </w:rPr>
-        <w:t>2</w:t>
-      </w:r>
-      <w:r>
-        <w:rPr>
-          <w:sz w:val="20"/>
-        </w:rPr>
-        <w:t>)</w:t>
-      </w:r>
+        <w:t xml:space="preserve">Toliau buvo rastos </w:t>
+      </w:r>
+      <w:r>
+        <w:rPr>
+          <w:sz w:val="20"/>
+        </w:rPr>
+        <w:t>N</w:t>
+      </w:r>
+      <w:r>
+        <w:rPr>
+          <w:sz w:val="20"/>
+        </w:rPr>
+        <w:t>IR filtro charakteristikos: impulsinė charakteristika (</w:t>
+      </w:r>
+      <w:r>
+        <w:rPr>
+          <w:sz w:val="20"/>
+        </w:rPr>
+        <w:t>6</w:t>
+      </w:r>
+      <w:r>
+        <w:rPr>
+          <w:sz w:val="20"/>
+        </w:rPr>
+        <w:t xml:space="preserve"> pav.), amplitudės ir fazės dažninės charakteristikos (</w:t>
+      </w:r>
+      <w:r>
+        <w:rPr>
+          <w:sz w:val="20"/>
+        </w:rPr>
+        <w:t>7</w:t>
+      </w:r>
+      <w:r>
+        <w:rPr>
+          <w:sz w:val="20"/>
+        </w:rPr>
+        <w:t xml:space="preserve"> pav.) ir nulių polių diagrama (</w:t>
+      </w:r>
+      <w:r>
+        <w:rPr>
+          <w:sz w:val="20"/>
+        </w:rPr>
+        <w:t>8</w:t>
+      </w:r>
+      <w:r>
+        <w:rPr>
+          <w:sz w:val="20"/>
+        </w:rPr>
+        <w:t xml:space="preserve"> pav.).</w:t>
+      </w:r>
+    </w:p>
+    <w:p>
+      <w:pPr>
+        <w:tabs>
+          <w:tab w:val="left" w:pos="284"/>
+        </w:tabs>
+        <w:rPr>
+          <w:sz w:val="20"/>
+        </w:rPr>
+      </w:pPr>
     </w:p>
     <w:p>
       <w:pPr>
         <w:tabs>
           <w:tab w:val="left" w:pos="567"/>
         </w:tabs>
-        <w:jc w:val="right"/>
-        <w:rPr>
-          <w:sz w:val="20"/>
-        </w:rPr>
-      </w:pPr>
-    </w:p>
-    <w:p>
-      <w:pPr>
-        <w:pBdr>
-          <w:top w:val="single" w:sz="4" w:space="1" w:color="auto"/>
-          <w:left w:val="single" w:sz="4" w:space="4" w:color="auto"/>
-          <w:bottom w:val="single" w:sz="4" w:space="6" w:color="auto"/>
-          <w:right w:val="single" w:sz="4" w:space="4" w:color="auto"/>
-          <w:between w:val="single" w:sz="4" w:space="1" w:color="auto"/>
-          <w:bar w:val="single" w:sz="4" w:color="auto"/>
-        </w:pBdr>
-        <w:tabs>
-          <w:tab w:val="left" w:pos="567"/>
-        </w:tabs>
-        <w:jc w:val="right"/>
-        <w:rPr>
-          <w:sz w:val="20"/>
-        </w:rPr>
-      </w:pPr>
-      <m:oMath>
-        <m:r>
-          <w:rPr>
-            <w:rFonts w:ascii="Cambria Math"/>
-            <w:sz w:val="20"/>
-          </w:rPr>
-          <m:t>y</m:t>
-        </m:r>
-        <m:d>
-          <m:dPr>
-            <m:begChr m:val="["/>
-            <m:endChr m:val="]"/>
-            <m:ctrlPr>
-              <w:rPr>
-                <w:rFonts w:ascii="Cambria Math"/>
-                <w:i/>
-                <w:sz w:val="20"/>
-              </w:rPr>
-            </m:ctrlPr>
-          </m:dPr>
-          <m:e>
-            <m:r>
-              <w:rPr>
-                <w:rFonts w:ascii="Cambria Math"/>
-                <w:sz w:val="20"/>
-              </w:rPr>
-              <m:t>n</m:t>
-            </m:r>
-          </m:e>
-        </m:d>
-        <m:r>
-          <w:rPr>
-            <w:rFonts w:ascii="Cambria Math"/>
-            <w:sz w:val="20"/>
-          </w:rPr>
-          <m:t>=</m:t>
-        </m:r>
-        <m:r>
-          <w:rPr>
-            <w:rFonts w:ascii="Cambria Math"/>
-            <w:sz w:val="20"/>
-            <w:highlight w:val="red"/>
-          </w:rPr>
-          <m:t>54654</m:t>
-        </m:r>
-      </m:oMath>
-      <w:r>
-        <w:rPr>
-          <w:sz w:val="20"/>
-        </w:rPr>
-        <w:t>.</w:t>
-      </w:r>
-      <w:r>
-        <w:rPr>
-          <w:sz w:val="20"/>
-        </w:rPr>
-        <w:t xml:space="preserve"> </w:t>
-      </w:r>
-      <w:r>
-        <w:rPr>
-          <w:sz w:val="20"/>
-        </w:rPr>
-        <w:tab/>
-      </w:r>
-      <w:r>
-        <w:rPr>
-          <w:sz w:val="20"/>
-        </w:rPr>
-        <w:tab/>
-      </w:r>
-      <w:r>
-        <w:rPr>
-          <w:sz w:val="20"/>
-        </w:rPr>
-        <w:tab/>
-      </w:r>
-      <w:r>
-        <w:rPr>
-          <w:sz w:val="20"/>
-        </w:rPr>
-        <w:tab/>
-        <w:t>(</w:t>
-      </w:r>
-      <w:r>
-        <w:rPr>
-          <w:sz w:val="20"/>
-        </w:rPr>
-        <w:t>3</w:t>
-      </w:r>
-      <w:r>
-        <w:rPr>
-          <w:sz w:val="20"/>
-        </w:rPr>
-        <w:t>)</w:t>
-      </w:r>
-    </w:p>
-    <w:p>
-      <w:pPr>
-        <w:tabs>
-          <w:tab w:val="left" w:pos="284"/>
-        </w:tabs>
-        <w:rPr>
-          <w:sz w:val="20"/>
-        </w:rPr>
-      </w:pPr>
-    </w:p>
-    <w:p>
-      <w:pPr>
-        <w:tabs>
-          <w:tab w:val="left" w:pos="284"/>
-        </w:tabs>
-        <w:rPr>
-          <w:sz w:val="20"/>
-        </w:rPr>
-      </w:pPr>
-    </w:p>
-    <w:p>
-      <w:pPr>
-        <w:tabs>
-          <w:tab w:val="left" w:pos="284"/>
-        </w:tabs>
-        <w:rPr>
-          <w:sz w:val="20"/>
-        </w:rPr>
-      </w:pPr>
-    </w:p>
-    <w:p>
-      <w:pPr>
-        <w:tabs>
-          <w:tab w:val="left" w:pos="567"/>
-        </w:tabs>
+        <w:jc w:val="center"/>
       </w:pPr>
       <w:r>
         <w:rPr>
           <w:noProof/>
         </w:rPr>
         <w:drawing>
-          <wp:inline distT="0" distB="0" distL="0" distR="0" wp14:anchorId="7CE9860D" wp14:editId="6E35B587">
-            <wp:extent cx="3023870" cy="2436495"/>
-            <wp:effectExtent l="0" t="0" r="5080" b="1905"/>
-            <wp:docPr id="5" name="Picture 5" descr="Chart&#10;&#10;Description automatically generated"/>
+          <wp:inline distT="0" distB="0" distL="0" distR="0" wp14:anchorId="2D9FA6F4" wp14:editId="3F18BDCB">
+            <wp:extent cx="1710994" cy="1282707"/>
+            <wp:effectExtent l="0" t="0" r="3810" b="0"/>
+            <wp:docPr id="1" name="Picture 1" descr="Chart, histogram&#10;&#10;Description automatically generated"/>
             <wp:cNvGraphicFramePr>
               <a:graphicFrameLocks xmlns:a="http://schemas.openxmlformats.org/drawingml/2006/main" noChangeAspect="1"/>
             </wp:cNvGraphicFramePr>
@@ -2833,23 +2769,36 @@
               <a:graphicData uri="http://schemas.openxmlformats.org/drawingml/2006/picture">
                 <pic:pic xmlns:pic="http://schemas.openxmlformats.org/drawingml/2006/picture">
                   <pic:nvPicPr>
-                    <pic:cNvPr id="5" name="Picture 5" descr="Chart&#10;&#10;Description automatically generated"/>
-                    <pic:cNvPicPr/>
+                    <pic:cNvPr id="1" name="Picture 1" descr="Chart, histogram&#10;&#10;Description automatically generated"/>
+                    <pic:cNvPicPr>
+                      <a:picLocks noChangeAspect="1" noChangeArrowheads="1"/>
+                    </pic:cNvPicPr>
                   </pic:nvPicPr>
                   <pic:blipFill>
-                    <a:blip r:embed="rId15"/>
+                    <a:blip r:embed="rId15" cstate="print">
+                      <a:extLst>
+                        <a:ext uri="{28A0092B-C50C-407E-A947-70E740481C1C}">
+                          <a14:useLocalDpi xmlns:a14="http://schemas.microsoft.com/office/drawing/2010/main" val="0"/>
+                        </a:ext>
+                      </a:extLst>
+                    </a:blip>
+                    <a:srcRect/>
                     <a:stretch>
                       <a:fillRect/>
                     </a:stretch>
                   </pic:blipFill>
-                  <pic:spPr>
+                  <pic:spPr bwMode="auto">
                     <a:xfrm>
                       <a:off x="0" y="0"/>
-                      <a:ext cx="3023870" cy="2436495"/>
+                      <a:ext cx="1724335" cy="1292709"/>
                     </a:xfrm>
                     <a:prstGeom prst="rect">
                       <a:avLst/>
                     </a:prstGeom>
+                    <a:noFill/>
+                    <a:ln>
+                      <a:noFill/>
+                    </a:ln>
                   </pic:spPr>
                 </pic:pic>
               </a:graphicData>
@@ -2861,8 +2810,530 @@
     <w:p>
       <w:pPr>
         <w:tabs>
+          <w:tab w:val="left" w:pos="284"/>
+        </w:tabs>
+        <w:spacing w:after="80"/>
+        <w:jc w:val="center"/>
+        <w:rPr>
+          <w:sz w:val="20"/>
+        </w:rPr>
+      </w:pPr>
+      <w:r>
+        <w:rPr>
+          <w:b/>
+          <w:noProof/>
+          <w:sz w:val="18"/>
+          <w:szCs w:val="18"/>
+          <w:lang w:eastAsia="lt-LT"/>
+        </w:rPr>
+        <w:t>6</w:t>
+      </w:r>
+      <w:r>
+        <w:rPr>
+          <w:b/>
+          <w:noProof/>
+          <w:sz w:val="18"/>
+          <w:szCs w:val="18"/>
+          <w:lang w:eastAsia="lt-LT"/>
+        </w:rPr>
+        <w:t xml:space="preserve"> pav.</w:t>
+      </w:r>
+      <w:r>
+        <w:rPr>
+          <w:b/>
+          <w:noProof/>
+          <w:sz w:val="18"/>
+          <w:szCs w:val="18"/>
+          <w:lang w:eastAsia="lt-LT"/>
+        </w:rPr>
+        <w:t xml:space="preserve"> </w:t>
+      </w:r>
+      <w:r>
+        <w:rPr>
+          <w:bCs/>
+          <w:noProof/>
+          <w:sz w:val="18"/>
+          <w:szCs w:val="18"/>
+          <w:lang w:eastAsia="lt-LT"/>
+        </w:rPr>
+        <w:t>N</w:t>
+      </w:r>
+      <w:r>
+        <w:rPr>
+          <w:bCs/>
+          <w:noProof/>
+          <w:sz w:val="18"/>
+          <w:szCs w:val="18"/>
+          <w:lang w:eastAsia="lt-LT"/>
+        </w:rPr>
+        <w:t xml:space="preserve">IR </w:t>
+      </w:r>
+      <w:r>
+        <w:rPr>
+          <w:noProof/>
+          <w:sz w:val="18"/>
+          <w:szCs w:val="18"/>
+          <w:lang w:eastAsia="lt-LT"/>
+        </w:rPr>
+        <w:t>filtro impulsinė charakteristika</w:t>
+      </w:r>
+      <w:r>
+        <w:rPr>
+          <w:noProof/>
+          <w:sz w:val="18"/>
+          <w:szCs w:val="18"/>
+          <w:lang w:eastAsia="lt-LT"/>
+        </w:rPr>
+        <w:t>.</w:t>
+      </w:r>
+    </w:p>
+    <w:p>
+      <w:pPr>
+        <w:tabs>
           <w:tab w:val="left" w:pos="567"/>
         </w:tabs>
+        <w:jc w:val="center"/>
+      </w:pPr>
+      <w:r>
+        <w:rPr>
+          <w:noProof/>
+        </w:rPr>
+        <w:drawing>
+          <wp:inline distT="0" distB="0" distL="0" distR="0" wp14:anchorId="019C8E37" wp14:editId="603205D0">
+            <wp:extent cx="1783921" cy="1337379"/>
+            <wp:effectExtent l="0" t="0" r="6985" b="0"/>
+            <wp:docPr id="2" name="Picture 2" descr="Chart&#10;&#10;Description automatically generated"/>
+            <wp:cNvGraphicFramePr>
+              <a:graphicFrameLocks xmlns:a="http://schemas.openxmlformats.org/drawingml/2006/main" noChangeAspect="1"/>
+            </wp:cNvGraphicFramePr>
+            <a:graphic xmlns:a="http://schemas.openxmlformats.org/drawingml/2006/main">
+              <a:graphicData uri="http://schemas.openxmlformats.org/drawingml/2006/picture">
+                <pic:pic xmlns:pic="http://schemas.openxmlformats.org/drawingml/2006/picture">
+                  <pic:nvPicPr>
+                    <pic:cNvPr id="2" name="Picture 2" descr="Chart&#10;&#10;Description automatically generated"/>
+                    <pic:cNvPicPr>
+                      <a:picLocks noChangeAspect="1" noChangeArrowheads="1"/>
+                    </pic:cNvPicPr>
+                  </pic:nvPicPr>
+                  <pic:blipFill>
+                    <a:blip r:embed="rId16" cstate="print">
+                      <a:extLst>
+                        <a:ext uri="{28A0092B-C50C-407E-A947-70E740481C1C}">
+                          <a14:useLocalDpi xmlns:a14="http://schemas.microsoft.com/office/drawing/2010/main" val="0"/>
+                        </a:ext>
+                      </a:extLst>
+                    </a:blip>
+                    <a:srcRect/>
+                    <a:stretch>
+                      <a:fillRect/>
+                    </a:stretch>
+                  </pic:blipFill>
+                  <pic:spPr bwMode="auto">
+                    <a:xfrm>
+                      <a:off x="0" y="0"/>
+                      <a:ext cx="1796866" cy="1347084"/>
+                    </a:xfrm>
+                    <a:prstGeom prst="rect">
+                      <a:avLst/>
+                    </a:prstGeom>
+                    <a:noFill/>
+                    <a:ln>
+                      <a:noFill/>
+                    </a:ln>
+                  </pic:spPr>
+                </pic:pic>
+              </a:graphicData>
+            </a:graphic>
+          </wp:inline>
+        </w:drawing>
+      </w:r>
+    </w:p>
+    <w:p>
+      <w:pPr>
+        <w:tabs>
+          <w:tab w:val="left" w:pos="284"/>
+        </w:tabs>
+        <w:spacing w:after="80"/>
+        <w:jc w:val="center"/>
+        <w:rPr>
+          <w:sz w:val="20"/>
+        </w:rPr>
+      </w:pPr>
+      <w:r>
+        <w:rPr>
+          <w:b/>
+          <w:noProof/>
+          <w:sz w:val="18"/>
+          <w:szCs w:val="18"/>
+          <w:lang w:eastAsia="lt-LT"/>
+        </w:rPr>
+        <w:t>7</w:t>
+      </w:r>
+      <w:r>
+        <w:rPr>
+          <w:b/>
+          <w:noProof/>
+          <w:sz w:val="18"/>
+          <w:szCs w:val="18"/>
+          <w:lang w:eastAsia="lt-LT"/>
+        </w:rPr>
+        <w:t xml:space="preserve"> pav.</w:t>
+      </w:r>
+      <w:r>
+        <w:rPr>
+          <w:b/>
+          <w:noProof/>
+          <w:sz w:val="18"/>
+          <w:szCs w:val="18"/>
+          <w:lang w:eastAsia="lt-LT"/>
+        </w:rPr>
+        <w:t xml:space="preserve"> </w:t>
+      </w:r>
+      <w:r>
+        <w:rPr>
+          <w:bCs/>
+          <w:noProof/>
+          <w:sz w:val="18"/>
+          <w:szCs w:val="18"/>
+          <w:lang w:eastAsia="lt-LT"/>
+        </w:rPr>
+        <w:t>NIR</w:t>
+      </w:r>
+      <w:r>
+        <w:rPr>
+          <w:bCs/>
+          <w:noProof/>
+          <w:sz w:val="18"/>
+          <w:szCs w:val="18"/>
+          <w:lang w:eastAsia="lt-LT"/>
+        </w:rPr>
+        <w:t xml:space="preserve"> </w:t>
+      </w:r>
+      <w:r>
+        <w:rPr>
+          <w:noProof/>
+          <w:sz w:val="18"/>
+          <w:szCs w:val="18"/>
+          <w:lang w:eastAsia="lt-LT"/>
+        </w:rPr>
+        <w:t>filtro amplitudės ir fazės dažninės charakteristikos</w:t>
+      </w:r>
+      <w:r>
+        <w:rPr>
+          <w:noProof/>
+          <w:sz w:val="18"/>
+          <w:szCs w:val="18"/>
+          <w:lang w:eastAsia="lt-LT"/>
+        </w:rPr>
+        <w:t>.</w:t>
+      </w:r>
+    </w:p>
+    <w:p>
+      <w:pPr>
+        <w:tabs>
+          <w:tab w:val="left" w:pos="567"/>
+        </w:tabs>
+        <w:jc w:val="center"/>
+      </w:pPr>
+      <w:r>
+        <w:rPr>
+          <w:noProof/>
+        </w:rPr>
+        <w:drawing>
+          <wp:inline distT="0" distB="0" distL="0" distR="0" wp14:anchorId="1D1D39D2" wp14:editId="167723D0">
+            <wp:extent cx="1548309" cy="1160744"/>
+            <wp:effectExtent l="0" t="0" r="0" b="1905"/>
+            <wp:docPr id="3" name="Picture 3" descr="Chart, scatter chart&#10;&#10;Description automatically generated"/>
+            <wp:cNvGraphicFramePr>
+              <a:graphicFrameLocks xmlns:a="http://schemas.openxmlformats.org/drawingml/2006/main" noChangeAspect="1"/>
+            </wp:cNvGraphicFramePr>
+            <a:graphic xmlns:a="http://schemas.openxmlformats.org/drawingml/2006/main">
+              <a:graphicData uri="http://schemas.openxmlformats.org/drawingml/2006/picture">
+                <pic:pic xmlns:pic="http://schemas.openxmlformats.org/drawingml/2006/picture">
+                  <pic:nvPicPr>
+                    <pic:cNvPr id="3" name="Picture 3" descr="Chart, scatter chart&#10;&#10;Description automatically generated"/>
+                    <pic:cNvPicPr>
+                      <a:picLocks noChangeAspect="1" noChangeArrowheads="1"/>
+                    </pic:cNvPicPr>
+                  </pic:nvPicPr>
+                  <pic:blipFill>
+                    <a:blip r:embed="rId17" cstate="print">
+                      <a:extLst>
+                        <a:ext uri="{28A0092B-C50C-407E-A947-70E740481C1C}">
+                          <a14:useLocalDpi xmlns:a14="http://schemas.microsoft.com/office/drawing/2010/main" val="0"/>
+                        </a:ext>
+                      </a:extLst>
+                    </a:blip>
+                    <a:srcRect/>
+                    <a:stretch>
+                      <a:fillRect/>
+                    </a:stretch>
+                  </pic:blipFill>
+                  <pic:spPr bwMode="auto">
+                    <a:xfrm>
+                      <a:off x="0" y="0"/>
+                      <a:ext cx="1558003" cy="1168012"/>
+                    </a:xfrm>
+                    <a:prstGeom prst="rect">
+                      <a:avLst/>
+                    </a:prstGeom>
+                    <a:noFill/>
+                    <a:ln>
+                      <a:noFill/>
+                    </a:ln>
+                  </pic:spPr>
+                </pic:pic>
+              </a:graphicData>
+            </a:graphic>
+          </wp:inline>
+        </w:drawing>
+      </w:r>
+    </w:p>
+    <w:p>
+      <w:pPr>
+        <w:tabs>
+          <w:tab w:val="left" w:pos="284"/>
+        </w:tabs>
+        <w:spacing w:after="80"/>
+        <w:jc w:val="center"/>
+        <w:rPr>
+          <w:sz w:val="20"/>
+        </w:rPr>
+      </w:pPr>
+      <w:r>
+        <w:rPr>
+          <w:b/>
+          <w:noProof/>
+          <w:sz w:val="18"/>
+          <w:szCs w:val="18"/>
+          <w:lang w:eastAsia="lt-LT"/>
+        </w:rPr>
+        <w:t>8</w:t>
+      </w:r>
+      <w:r>
+        <w:rPr>
+          <w:b/>
+          <w:noProof/>
+          <w:sz w:val="18"/>
+          <w:szCs w:val="18"/>
+          <w:lang w:eastAsia="lt-LT"/>
+        </w:rPr>
+        <w:t xml:space="preserve"> pav.</w:t>
+      </w:r>
+      <w:r>
+        <w:rPr>
+          <w:b/>
+          <w:noProof/>
+          <w:sz w:val="18"/>
+          <w:szCs w:val="18"/>
+          <w:lang w:eastAsia="lt-LT"/>
+        </w:rPr>
+        <w:t xml:space="preserve"> </w:t>
+      </w:r>
+      <w:r>
+        <w:rPr>
+          <w:bCs/>
+          <w:noProof/>
+          <w:sz w:val="18"/>
+          <w:szCs w:val="18"/>
+          <w:lang w:eastAsia="lt-LT"/>
+        </w:rPr>
+        <w:t>NI</w:t>
+      </w:r>
+      <w:r>
+        <w:rPr>
+          <w:bCs/>
+          <w:noProof/>
+          <w:sz w:val="18"/>
+          <w:szCs w:val="18"/>
+          <w:lang w:eastAsia="lt-LT"/>
+        </w:rPr>
+        <w:t xml:space="preserve">R </w:t>
+      </w:r>
+      <w:r>
+        <w:rPr>
+          <w:noProof/>
+          <w:sz w:val="18"/>
+          <w:szCs w:val="18"/>
+          <w:lang w:eastAsia="lt-LT"/>
+        </w:rPr>
+        <w:t>filtro nulių polių diagrama</w:t>
+      </w:r>
+      <w:r>
+        <w:rPr>
+          <w:noProof/>
+          <w:sz w:val="18"/>
+          <w:szCs w:val="18"/>
+          <w:lang w:eastAsia="lt-LT"/>
+        </w:rPr>
+        <w:t>.</w:t>
+      </w:r>
+    </w:p>
+    <w:p>
+      <w:pPr>
+        <w:tabs>
+          <w:tab w:val="left" w:pos="567"/>
+        </w:tabs>
+        <w:rPr>
+          <w:rFonts w:ascii="Cambria Math" w:hAnsi="Cambria Math" w:cs="Cambria Math"/>
+          <w:sz w:val="20"/>
+        </w:rPr>
+      </w:pPr>
+      <w:r>
+        <w:rPr>
+          <w:sz w:val="20"/>
+        </w:rPr>
+        <w:tab/>
+        <w:t xml:space="preserve">Projektuojant NIR tipo filtrą </w:t>
+      </w:r>
+      <w:r>
+        <w:rPr>
+          <w:sz w:val="20"/>
+        </w:rPr>
+        <w:t>slopinamų dažnių juostos plot</w:t>
+      </w:r>
+      <w:r>
+        <w:rPr>
+          <w:sz w:val="20"/>
+        </w:rPr>
+        <w:t>is</w:t>
+      </w:r>
+      <w:r>
+        <w:rPr>
+          <w:sz w:val="20"/>
+        </w:rPr>
+        <w:t xml:space="preserve"> ∆</w:t>
+      </w:r>
+      <w:r>
+        <w:rPr>
+          <w:rFonts w:ascii="Cambria Math" w:hAnsi="Cambria Math" w:cs="Cambria Math"/>
+          <w:sz w:val="20"/>
+        </w:rPr>
+        <w:t>𝑓</w:t>
+      </w:r>
+      <w:r>
+        <w:rPr>
+          <w:rFonts w:ascii="Cambria Math" w:hAnsi="Cambria Math" w:cs="Cambria Math"/>
+          <w:sz w:val="20"/>
+        </w:rPr>
+        <w:t xml:space="preserve"> buvo pasirinktas 1,5</w:t>
+      </w:r>
+      <w:r>
+        <w:rPr>
+          <w:rFonts w:ascii="Cambria Math" w:hAnsi="Cambria Math" w:cs="Cambria Math"/>
+          <w:sz w:val="20"/>
+        </w:rPr>
+        <w:t xml:space="preserve"> </w:t>
+      </w:r>
+      <w:r>
+        <w:rPr>
+          <w:rFonts w:ascii="Cambria Math" w:hAnsi="Cambria Math" w:cs="Cambria Math"/>
+          <w:sz w:val="20"/>
+        </w:rPr>
+        <w:t xml:space="preserve">Hz, filtro slopinimo reikšmė S išpjovos centre buvo pasirinkta 150 kartų </w:t>
+      </w:r>
+      <w:r>
+        <w:rPr>
+          <w:rFonts w:ascii="Cambria Math" w:hAnsi="Cambria Math" w:cs="Cambria Math"/>
+          <w:sz w:val="20"/>
+        </w:rPr>
+        <w:t xml:space="preserve">t.y. </w:t>
+      </w:r>
+      <w:r>
+        <w:rPr>
+          <w:rFonts w:ascii="Cambria Math" w:hAnsi="Cambria Math" w:cs="Cambria Math"/>
+          <w:sz w:val="20"/>
+        </w:rPr>
+        <w:t xml:space="preserve">43,52 dB. </w:t>
+      </w:r>
+      <w:r>
+        <w:rPr>
+          <w:rFonts w:ascii="Cambria Math" w:hAnsi="Cambria Math" w:cs="Cambria Math"/>
+          <w:sz w:val="20"/>
+        </w:rPr>
+        <w:t xml:space="preserve">Analizuojant NIR filtro impulsinę charakteristiką (6 pav.) akivaizdu, kad sukurtas filtras yra stabilus, nes filtro atsakai į vienetinį šuolį artėja link nulio. </w:t>
+      </w:r>
+      <w:r>
+        <w:rPr>
+          <w:rFonts w:ascii="Cambria Math" w:hAnsi="Cambria Math" w:cs="Cambria Math"/>
+          <w:sz w:val="20"/>
+        </w:rPr>
+        <w:t xml:space="preserve">Amplitudės ir fazės charakteristikoje (7 pav.) galima matyti, kad yra slopinami 50 Hz ir jo harmonikų (100 Hz, 150 Hz ... n*50 Hz) signalai. </w:t>
+      </w:r>
+      <w:r>
+        <w:rPr>
+          <w:rFonts w:ascii="Cambria Math" w:hAnsi="Cambria Math" w:cs="Cambria Math"/>
+          <w:sz w:val="20"/>
+          <w:highlight w:val="yellow"/>
+        </w:rPr>
+        <w:t>Būtent taip yra pašalinamas tinklo darbo triukšmas iš signalo</w:t>
+      </w:r>
+      <w:r>
+        <w:rPr>
+          <w:rFonts w:ascii="Cambria Math" w:hAnsi="Cambria Math" w:cs="Cambria Math"/>
+          <w:sz w:val="20"/>
+        </w:rPr>
+        <w:t xml:space="preserve">. </w:t>
+      </w:r>
+    </w:p>
+    <w:p>
+      <w:pPr>
+        <w:tabs>
+          <w:tab w:val="left" w:pos="567"/>
+        </w:tabs>
+        <w:rPr>
+          <w:sz w:val="20"/>
+        </w:rPr>
+      </w:pPr>
+      <w:r>
+        <w:rPr>
+          <w:rFonts w:ascii="Cambria Math" w:hAnsi="Cambria Math" w:cs="Cambria Math"/>
+          <w:sz w:val="20"/>
+          <w:highlight w:val="red"/>
+        </w:rPr>
+        <w:t>Polių nulių diagramoje (8 pav.) galima</w:t>
+      </w:r>
+      <w:r>
+        <w:rPr>
+          <w:rFonts w:ascii="Cambria Math" w:hAnsi="Cambria Math" w:cs="Cambria Math"/>
+          <w:sz w:val="20"/>
+        </w:rPr>
+        <w:t xml:space="preserve"> matyti</w:t>
+      </w:r>
+      <w:r>
+        <w:rPr>
+          <w:rFonts w:ascii="Cambria Math" w:hAnsi="Cambria Math" w:cs="Cambria Math"/>
+          <w:sz w:val="20"/>
+        </w:rPr>
+        <w:t>, kad poliai ne išorėje todėl filtras stabilus.</w:t>
+      </w:r>
+    </w:p>
+    <w:p>
+      <w:pPr>
+        <w:tabs>
+          <w:tab w:val="left" w:pos="567"/>
+        </w:tabs>
+        <w:jc w:val="left"/>
+        <w:rPr>
+          <w:sz w:val="20"/>
+        </w:rPr>
+      </w:pPr>
+      <w:r>
+        <w:rPr>
+          <w:sz w:val="20"/>
+        </w:rPr>
+        <w:t xml:space="preserve"> </w:t>
+      </w:r>
+    </w:p>
+    <w:p>
+      <w:pPr>
+        <w:tabs>
+          <w:tab w:val="left" w:pos="567"/>
+        </w:tabs>
+        <w:jc w:val="center"/>
+        <w:rPr>
+          <w:sz w:val="20"/>
+        </w:rPr>
       </w:pPr>
     </w:p>
     <w:p>
@@ -2973,11 +3444,6 @@
           <w:sz w:val="20"/>
         </w:rPr>
         <w:tab/>
-      </w:r>
-      <w:r>
-        <w:rPr>
-          <w:sz w:val="20"/>
-        </w:rPr>
         <w:t xml:space="preserve">Aptarti 4 </w:t>
       </w:r>
       <w:r>
@@ -2991,6 +3457,34 @@
           <w:sz w:val="20"/>
         </w:rPr>
         <w:t>paveikslėlio RIR filtrą</w:t>
+      </w:r>
+      <w:r>
+        <w:rPr>
+          <w:sz w:val="20"/>
+        </w:rPr>
+        <w:t>.</w:t>
+      </w:r>
+    </w:p>
+    <w:p>
+      <w:pPr>
+        <w:tabs>
+          <w:tab w:val="left" w:pos="284"/>
+        </w:tabs>
+        <w:rPr>
+          <w:sz w:val="20"/>
+        </w:rPr>
+      </w:pPr>
+      <w:r>
+        <w:rPr>
+          <w:sz w:val="20"/>
+        </w:rPr>
+        <w:t>Aptarti NIR filtrą</w:t>
+      </w:r>
+      <w:r>
+        <w:rPr>
+          <w:sz w:val="20"/>
+        </w:rPr>
+        <w:t>.</w:t>
       </w:r>
     </w:p>
     <w:p>

</xml_diff>

<commit_message>
chore: add NIR to report
</commit_message>
<xml_diff>
--- a/2-lab/Lab2_Marma_Zygimantas_EMEI-2.docx
+++ b/2-lab/Lab2_Marma_Zygimantas_EMEI-2.docx
@@ -48,7 +48,21 @@
         <w:rPr>
           <w:sz w:val="20"/>
         </w:rPr>
-        <w:t xml:space="preserve">Laboratorinis darbas nr. </w:t>
+        <w:t xml:space="preserve">Laboratorinis darbas </w:t>
+      </w:r>
+      <w:proofErr w:type="spellStart"/>
+      <w:r>
+        <w:rPr>
+          <w:sz w:val="20"/>
+        </w:rPr>
+        <w:t>nr.</w:t>
+      </w:r>
+      <w:proofErr w:type="spellEnd"/>
+      <w:r>
+        <w:rPr>
+          <w:sz w:val="20"/>
+        </w:rPr>
+        <w:t xml:space="preserve"> </w:t>
       </w:r>
       <w:r>
         <w:rPr>
@@ -197,43 +211,65 @@
           <w:sz w:val="28"/>
           <w:szCs w:val="22"/>
         </w:rPr>
-        <w:t xml:space="preserve"> gr. </w:t>
-      </w:r>
-      <w:r>
-        <w:rPr>
+        <w:t xml:space="preserve"> </w:t>
+      </w:r>
+      <w:proofErr w:type="spellStart"/>
+      <w:r>
+        <w:rPr>
+          <w:b/>
+          <w:bCs/>
           <w:sz w:val="28"/>
           <w:szCs w:val="22"/>
         </w:rPr>
-        <w:t>Dėstytoja</w:t>
-      </w:r>
-      <w:r>
-        <w:rPr>
+        <w:t>gr</w:t>
+      </w:r>
+      <w:proofErr w:type="spellEnd"/>
+      <w:r>
+        <w:rPr>
+          <w:b/>
+          <w:bCs/>
           <w:sz w:val="28"/>
           <w:szCs w:val="22"/>
         </w:rPr>
-        <w:t xml:space="preserve">s </w:t>
+        <w:t xml:space="preserve">. </w:t>
       </w:r>
       <w:r>
         <w:rPr>
           <w:sz w:val="28"/>
           <w:szCs w:val="22"/>
         </w:rPr>
-        <w:t>D</w:t>
+        <w:t>Dėstytoja</w:t>
       </w:r>
       <w:r>
         <w:rPr>
           <w:sz w:val="28"/>
           <w:szCs w:val="22"/>
         </w:rPr>
-        <w:t xml:space="preserve">. </w:t>
+        <w:t xml:space="preserve">s </w:t>
       </w:r>
       <w:r>
         <w:rPr>
           <w:sz w:val="28"/>
           <w:szCs w:val="22"/>
         </w:rPr>
+        <w:t>D</w:t>
+      </w:r>
+      <w:r>
+        <w:rPr>
+          <w:sz w:val="28"/>
+          <w:szCs w:val="22"/>
+        </w:rPr>
+        <w:t xml:space="preserve">. </w:t>
+      </w:r>
+      <w:proofErr w:type="spellStart"/>
+      <w:r>
+        <w:rPr>
+          <w:sz w:val="28"/>
+          <w:szCs w:val="22"/>
+        </w:rPr>
         <w:t>Sokas</w:t>
       </w:r>
+      <w:proofErr w:type="spellEnd"/>
     </w:p>
     <w:p>
       <w:pPr>
@@ -375,7 +411,21 @@
         <w:rPr>
           <w:sz w:val="20"/>
         </w:rPr>
-        <w:t>šmokti įgyvendinti ir tirti skaitmeninių filtrų sistemą sprendžiant elektrokardiografinių signalų apdorojimo problemą</w:t>
+        <w:t xml:space="preserve">šmokti įgyvendinti ir tirti skaitmeninių filtrų sistemą sprendžiant </w:t>
+      </w:r>
+      <w:proofErr w:type="spellStart"/>
+      <w:r>
+        <w:rPr>
+          <w:sz w:val="20"/>
+        </w:rPr>
+        <w:t>elektrokardiografinių</w:t>
+      </w:r>
+      <w:proofErr w:type="spellEnd"/>
+      <w:r>
+        <w:rPr>
+          <w:sz w:val="20"/>
+        </w:rPr>
+        <w:t xml:space="preserve"> signalų apdorojimo problemą</w:t>
       </w:r>
       <w:r>
         <w:rPr>
@@ -1479,7 +1529,21 @@
         <w:rPr>
           <w:sz w:val="20"/>
         </w:rPr>
-        <w:t>as lygus 1,27 dB (0,61dB - (-0,668dB))</w:t>
+        <w:t xml:space="preserve">as lygus 1,27 </w:t>
+      </w:r>
+      <w:proofErr w:type="spellStart"/>
+      <w:r>
+        <w:rPr>
+          <w:sz w:val="20"/>
+        </w:rPr>
+        <w:t>dB</w:t>
+      </w:r>
+      <w:proofErr w:type="spellEnd"/>
+      <w:r>
+        <w:rPr>
+          <w:sz w:val="20"/>
+        </w:rPr>
+        <w:t xml:space="preserve"> (0,61dB - (-0,668dB))</w:t>
       </w:r>
       <w:r>
         <w:rPr>
@@ -3232,25 +3296,50 @@
         </w:rPr>
         <w:t xml:space="preserve">Hz, filtro slopinimo reikšmė S išpjovos centre buvo pasirinkta 150 kartų </w:t>
       </w:r>
+      <w:proofErr w:type="spellStart"/>
       <w:r>
         <w:rPr>
           <w:rFonts w:ascii="Cambria Math" w:hAnsi="Cambria Math" w:cs="Cambria Math"/>
           <w:sz w:val="20"/>
         </w:rPr>
-        <w:t xml:space="preserve">t.y. </w:t>
-      </w:r>
+        <w:t>t.y</w:t>
+      </w:r>
+      <w:proofErr w:type="spellEnd"/>
       <w:r>
         <w:rPr>
           <w:rFonts w:ascii="Cambria Math" w:hAnsi="Cambria Math" w:cs="Cambria Math"/>
           <w:sz w:val="20"/>
         </w:rPr>
-        <w:t xml:space="preserve">43,52 dB. </w:t>
+        <w:t xml:space="preserve">. </w:t>
       </w:r>
       <w:r>
         <w:rPr>
           <w:rFonts w:ascii="Cambria Math" w:hAnsi="Cambria Math" w:cs="Cambria Math"/>
           <w:sz w:val="20"/>
         </w:rPr>
+        <w:t xml:space="preserve">43,52 </w:t>
+      </w:r>
+      <w:proofErr w:type="spellStart"/>
+      <w:r>
+        <w:rPr>
+          <w:rFonts w:ascii="Cambria Math" w:hAnsi="Cambria Math" w:cs="Cambria Math"/>
+          <w:sz w:val="20"/>
+        </w:rPr>
+        <w:t>dB</w:t>
+      </w:r>
+      <w:proofErr w:type="spellEnd"/>
+      <w:r>
+        <w:rPr>
+          <w:rFonts w:ascii="Cambria Math" w:hAnsi="Cambria Math" w:cs="Cambria Math"/>
+          <w:sz w:val="20"/>
+        </w:rPr>
+        <w:t xml:space="preserve">. </w:t>
+      </w:r>
+      <w:r>
+        <w:rPr>
+          <w:rFonts w:ascii="Cambria Math" w:hAnsi="Cambria Math" w:cs="Cambria Math"/>
+          <w:sz w:val="20"/>
+        </w:rPr>
         <w:t xml:space="preserve">Analizuojant NIR filtro impulsinę charakteristiką (6 pav.) akivaizdu, kad sukurtas filtras yra stabilus, nes filtro atsakai į vienetinį šuolį artėja link nulio. </w:t>
       </w:r>
       <w:r>
@@ -3324,6 +3413,164 @@
         </w:rPr>
         <w:t xml:space="preserve"> </w:t>
       </w:r>
+      <w:r>
+        <w:rPr>
+          <w:noProof/>
+        </w:rPr>
+        <w:drawing>
+          <wp:inline distT="0" distB="0" distL="0" distR="0" wp14:anchorId="511CC57E" wp14:editId="79B2C003">
+            <wp:extent cx="3023870" cy="2266950"/>
+            <wp:effectExtent l="0" t="0" r="5080" b="0"/>
+            <wp:docPr id="4" name="Picture 4" descr="Chart&#10;&#10;Description automatically generated"/>
+            <wp:cNvGraphicFramePr>
+              <a:graphicFrameLocks xmlns:a="http://schemas.openxmlformats.org/drawingml/2006/main" noChangeAspect="1"/>
+            </wp:cNvGraphicFramePr>
+            <a:graphic xmlns:a="http://schemas.openxmlformats.org/drawingml/2006/main">
+              <a:graphicData uri="http://schemas.openxmlformats.org/drawingml/2006/picture">
+                <pic:pic xmlns:pic="http://schemas.openxmlformats.org/drawingml/2006/picture">
+                  <pic:nvPicPr>
+                    <pic:cNvPr id="4" name="Picture 4" descr="Chart&#10;&#10;Description automatically generated"/>
+                    <pic:cNvPicPr>
+                      <a:picLocks noChangeAspect="1" noChangeArrowheads="1"/>
+                    </pic:cNvPicPr>
+                  </pic:nvPicPr>
+                  <pic:blipFill>
+                    <a:blip r:embed="rId18" cstate="print">
+                      <a:extLst>
+                        <a:ext uri="{28A0092B-C50C-407E-A947-70E740481C1C}">
+                          <a14:useLocalDpi xmlns:a14="http://schemas.microsoft.com/office/drawing/2010/main" val="0"/>
+                        </a:ext>
+                      </a:extLst>
+                    </a:blip>
+                    <a:srcRect/>
+                    <a:stretch>
+                      <a:fillRect/>
+                    </a:stretch>
+                  </pic:blipFill>
+                  <pic:spPr bwMode="auto">
+                    <a:xfrm>
+                      <a:off x="0" y="0"/>
+                      <a:ext cx="3023870" cy="2266950"/>
+                    </a:xfrm>
+                    <a:prstGeom prst="rect">
+                      <a:avLst/>
+                    </a:prstGeom>
+                    <a:noFill/>
+                    <a:ln>
+                      <a:noFill/>
+                    </a:ln>
+                  </pic:spPr>
+                </pic:pic>
+              </a:graphicData>
+            </a:graphic>
+          </wp:inline>
+        </w:drawing>
+      </w:r>
+    </w:p>
+    <w:p>
+      <w:pPr>
+        <w:tabs>
+          <w:tab w:val="left" w:pos="284"/>
+        </w:tabs>
+        <w:spacing w:after="80"/>
+        <w:jc w:val="center"/>
+        <w:rPr>
+          <w:noProof/>
+          <w:sz w:val="18"/>
+          <w:szCs w:val="18"/>
+          <w:lang w:eastAsia="lt-LT"/>
+        </w:rPr>
+      </w:pPr>
+      <w:r>
+        <w:rPr>
+          <w:b/>
+          <w:noProof/>
+          <w:sz w:val="18"/>
+          <w:szCs w:val="18"/>
+          <w:highlight w:val="red"/>
+          <w:lang w:eastAsia="lt-LT"/>
+        </w:rPr>
+        <w:t>9</w:t>
+      </w:r>
+      <w:r>
+        <w:rPr>
+          <w:b/>
+          <w:noProof/>
+          <w:sz w:val="18"/>
+          <w:szCs w:val="18"/>
+          <w:highlight w:val="red"/>
+          <w:lang w:eastAsia="lt-LT"/>
+        </w:rPr>
+        <w:t xml:space="preserve"> pav. </w:t>
+      </w:r>
+      <w:r>
+        <w:rPr>
+          <w:bCs/>
+          <w:noProof/>
+          <w:sz w:val="18"/>
+          <w:szCs w:val="18"/>
+          <w:highlight w:val="red"/>
+          <w:lang w:eastAsia="lt-LT"/>
+        </w:rPr>
+        <w:t>NIR</w:t>
+      </w:r>
+      <w:r>
+        <w:rPr>
+          <w:bCs/>
+          <w:noProof/>
+          <w:sz w:val="18"/>
+          <w:szCs w:val="18"/>
+          <w:highlight w:val="red"/>
+          <w:lang w:eastAsia="lt-LT"/>
+        </w:rPr>
+        <w:t xml:space="preserve"> </w:t>
+      </w:r>
+      <w:r>
+        <w:rPr>
+          <w:noProof/>
+          <w:sz w:val="18"/>
+          <w:szCs w:val="18"/>
+          <w:highlight w:val="red"/>
+          <w:lang w:eastAsia="lt-LT"/>
+        </w:rPr>
+        <w:t>.</w:t>
+      </w:r>
+    </w:p>
+    <w:p>
+      <w:pPr>
+        <w:tabs>
+          <w:tab w:val="left" w:pos="284"/>
+        </w:tabs>
+        <w:spacing w:after="80"/>
+        <w:rPr>
+          <w:sz w:val="20"/>
+        </w:rPr>
+      </w:pPr>
+      <w:r>
+        <w:rPr>
+          <w:sz w:val="20"/>
+        </w:rPr>
+        <w:tab/>
+      </w:r>
+      <w:r>
+        <w:rPr>
+          <w:sz w:val="20"/>
+        </w:rPr>
+        <w:t xml:space="preserve">Iš EKG signalo laiko srityje grafiko (9 pav.) galima matyti, jog iš EKG signalo yra pašalinamas dreifas ir dar stipriau slopinamas aukšto dažnio triukšmas, likęs po RIR filtro. </w:t>
+      </w:r>
+      <w:r>
+        <w:rPr>
+          <w:sz w:val="20"/>
+          <w:highlight w:val="red"/>
+        </w:rPr>
+        <w:t>Tokios formos signalas yra tinkamesnis medicinos darbuotojams, analizuojantiems sveikatos parametrus</w:t>
+      </w:r>
+      <w:r>
+        <w:rPr>
+          <w:sz w:val="20"/>
+        </w:rPr>
+        <w:t>.</w:t>
+      </w:r>
     </w:p>
     <w:p>
       <w:pPr>
@@ -3334,6 +3581,304 @@
         <w:rPr>
           <w:sz w:val="20"/>
         </w:rPr>
+      </w:pPr>
+      <w:r>
+        <w:rPr>
+          <w:noProof/>
+        </w:rPr>
+        <w:drawing>
+          <wp:inline distT="0" distB="0" distL="0" distR="0" wp14:anchorId="3FE9A189" wp14:editId="5483CBF0">
+            <wp:extent cx="3023870" cy="2266950"/>
+            <wp:effectExtent l="0" t="0" r="5080" b="0"/>
+            <wp:docPr id="6" name="Picture 6" descr="Chart&#10;&#10;Description automatically generated"/>
+            <wp:cNvGraphicFramePr>
+              <a:graphicFrameLocks xmlns:a="http://schemas.openxmlformats.org/drawingml/2006/main" noChangeAspect="1"/>
+            </wp:cNvGraphicFramePr>
+            <a:graphic xmlns:a="http://schemas.openxmlformats.org/drawingml/2006/main">
+              <a:graphicData uri="http://schemas.openxmlformats.org/drawingml/2006/picture">
+                <pic:pic xmlns:pic="http://schemas.openxmlformats.org/drawingml/2006/picture">
+                  <pic:nvPicPr>
+                    <pic:cNvPr id="6" name="Picture 6" descr="Chart&#10;&#10;Description automatically generated"/>
+                    <pic:cNvPicPr>
+                      <a:picLocks noChangeAspect="1" noChangeArrowheads="1"/>
+                    </pic:cNvPicPr>
+                  </pic:nvPicPr>
+                  <pic:blipFill>
+                    <a:blip r:embed="rId19" cstate="print">
+                      <a:extLst>
+                        <a:ext uri="{28A0092B-C50C-407E-A947-70E740481C1C}">
+                          <a14:useLocalDpi xmlns:a14="http://schemas.microsoft.com/office/drawing/2010/main" val="0"/>
+                        </a:ext>
+                      </a:extLst>
+                    </a:blip>
+                    <a:srcRect/>
+                    <a:stretch>
+                      <a:fillRect/>
+                    </a:stretch>
+                  </pic:blipFill>
+                  <pic:spPr bwMode="auto">
+                    <a:xfrm>
+                      <a:off x="0" y="0"/>
+                      <a:ext cx="3023870" cy="2266950"/>
+                    </a:xfrm>
+                    <a:prstGeom prst="rect">
+                      <a:avLst/>
+                    </a:prstGeom>
+                    <a:noFill/>
+                    <a:ln>
+                      <a:noFill/>
+                    </a:ln>
+                  </pic:spPr>
+                </pic:pic>
+              </a:graphicData>
+            </a:graphic>
+          </wp:inline>
+        </w:drawing>
+      </w:r>
+    </w:p>
+    <w:p>
+      <w:pPr>
+        <w:tabs>
+          <w:tab w:val="left" w:pos="284"/>
+        </w:tabs>
+        <w:spacing w:after="80"/>
+        <w:jc w:val="center"/>
+        <w:rPr>
+          <w:sz w:val="20"/>
+        </w:rPr>
+      </w:pPr>
+      <w:r>
+        <w:rPr>
+          <w:b/>
+          <w:noProof/>
+          <w:sz w:val="18"/>
+          <w:szCs w:val="18"/>
+          <w:highlight w:val="red"/>
+          <w:lang w:eastAsia="lt-LT"/>
+        </w:rPr>
+        <w:t>10</w:t>
+      </w:r>
+      <w:r>
+        <w:rPr>
+          <w:b/>
+          <w:noProof/>
+          <w:sz w:val="18"/>
+          <w:szCs w:val="18"/>
+          <w:highlight w:val="red"/>
+          <w:lang w:eastAsia="lt-LT"/>
+        </w:rPr>
+        <w:t xml:space="preserve"> pav. </w:t>
+      </w:r>
+      <w:r>
+        <w:rPr>
+          <w:bCs/>
+          <w:noProof/>
+          <w:sz w:val="18"/>
+          <w:szCs w:val="18"/>
+          <w:highlight w:val="red"/>
+          <w:lang w:eastAsia="lt-LT"/>
+        </w:rPr>
+        <w:t xml:space="preserve">NIR </w:t>
+      </w:r>
+      <w:r>
+        <w:rPr>
+          <w:noProof/>
+          <w:sz w:val="18"/>
+          <w:szCs w:val="18"/>
+          <w:highlight w:val="red"/>
+          <w:lang w:eastAsia="lt-LT"/>
+        </w:rPr>
+        <w:t>.</w:t>
+      </w:r>
+    </w:p>
+    <w:p>
+      <w:pPr>
+        <w:tabs>
+          <w:tab w:val="left" w:pos="284"/>
+        </w:tabs>
+        <w:rPr>
+          <w:sz w:val="20"/>
+        </w:rPr>
+      </w:pPr>
+      <w:r>
+        <w:rPr>
+          <w:sz w:val="20"/>
+        </w:rPr>
+        <w:t xml:space="preserve"> </w:t>
+      </w:r>
+      <w:r>
+        <w:rPr>
+          <w:sz w:val="20"/>
+        </w:rPr>
+        <w:tab/>
+        <w:t xml:space="preserve">Analizavus EKG signalą dažnių srityje po NIR filtro (10 pav.) galima pastebėti </w:t>
+      </w:r>
+      <w:r>
+        <w:rPr>
+          <w:sz w:val="20"/>
+        </w:rPr>
+        <w:t>nu</w:t>
+      </w:r>
+      <w:r>
+        <w:rPr>
+          <w:sz w:val="20"/>
+        </w:rPr>
+        <w:t>slopin</w:t>
+      </w:r>
+      <w:r>
+        <w:rPr>
+          <w:sz w:val="20"/>
+        </w:rPr>
+        <w:t xml:space="preserve">imą ties 50 Hz ir 100 Hz dažniu. </w:t>
+      </w:r>
+      <w:r>
+        <w:rPr>
+          <w:sz w:val="20"/>
+          <w:highlight w:val="red"/>
+        </w:rPr>
+        <w:t xml:space="preserve">Nuo 150 Hz dažnių (RIR filtras slopina visus dažnius </w:t>
+      </w:r>
+      <w:proofErr w:type="spellStart"/>
+      <w:r>
+        <w:rPr>
+          <w:sz w:val="20"/>
+          <w:highlight w:val="red"/>
+        </w:rPr>
+        <w:t>virįiajančius</w:t>
+      </w:r>
+      <w:proofErr w:type="spellEnd"/>
+      <w:r>
+        <w:rPr>
+          <w:sz w:val="20"/>
+          <w:highlight w:val="red"/>
+        </w:rPr>
+        <w:t xml:space="preserve"> 150 Hz) galima pastebėti 50 Hz signalo harmonikų</w:t>
+      </w:r>
+      <w:r>
+        <w:rPr>
+          <w:sz w:val="20"/>
+        </w:rPr>
+        <w:t xml:space="preserve"> slopinimus.</w:t>
+      </w:r>
+    </w:p>
+    <w:p>
+      <w:pPr>
+        <w:tabs>
+          <w:tab w:val="left" w:pos="284"/>
+        </w:tabs>
+        <w:rPr>
+          <w:sz w:val="20"/>
+        </w:rPr>
+      </w:pPr>
+    </w:p>
+    <w:p>
+      <w:pPr>
+        <w:tabs>
+          <w:tab w:val="left" w:pos="284"/>
+        </w:tabs>
+        <w:rPr>
+          <w:sz w:val="20"/>
+        </w:rPr>
+      </w:pPr>
+      <w:proofErr w:type="spellStart"/>
+      <w:r>
+        <w:rPr>
+          <w:b/>
+          <w:sz w:val="20"/>
+        </w:rPr>
+        <w:t>Daugiasparčio</w:t>
+      </w:r>
+      <w:proofErr w:type="spellEnd"/>
+      <w:r>
+        <w:rPr>
+          <w:b/>
+          <w:sz w:val="20"/>
+        </w:rPr>
+        <w:t xml:space="preserve"> RIR filtro įgyvendinimas</w:t>
+      </w:r>
+    </w:p>
+    <w:p>
+      <w:pPr>
+        <w:tabs>
+          <w:tab w:val="left" w:pos="284"/>
+        </w:tabs>
+        <w:rPr>
+          <w:sz w:val="20"/>
+        </w:rPr>
+      </w:pPr>
+    </w:p>
+    <w:p>
+      <w:pPr>
+        <w:tabs>
+          <w:tab w:val="left" w:pos="284"/>
+        </w:tabs>
+        <w:rPr>
+          <w:sz w:val="20"/>
+        </w:rPr>
+      </w:pPr>
+      <w:r>
+        <w:rPr>
+          <w:sz w:val="20"/>
+        </w:rPr>
+        <w:tab/>
+      </w:r>
+      <w:proofErr w:type="spellStart"/>
+      <w:r>
+        <w:rPr>
+          <w:sz w:val="20"/>
+        </w:rPr>
+        <w:t>Kažka</w:t>
+      </w:r>
+      <w:proofErr w:type="spellEnd"/>
+      <w:r>
+        <w:rPr>
+          <w:sz w:val="20"/>
+        </w:rPr>
+        <w:t xml:space="preserve"> gero </w:t>
+      </w:r>
+    </w:p>
+    <w:p>
+      <w:pPr>
+        <w:tabs>
+          <w:tab w:val="left" w:pos="284"/>
+        </w:tabs>
+        <w:rPr>
+          <w:b/>
+          <w:sz w:val="20"/>
+        </w:rPr>
+      </w:pPr>
+    </w:p>
+    <w:p>
+      <w:pPr>
+        <w:tabs>
+          <w:tab w:val="left" w:pos="284"/>
+        </w:tabs>
+        <w:rPr>
+          <w:sz w:val="20"/>
+        </w:rPr>
+      </w:pPr>
+      <w:proofErr w:type="spellStart"/>
+      <w:r>
+        <w:rPr>
+          <w:b/>
+          <w:sz w:val="20"/>
+        </w:rPr>
+        <w:t>Daugiasparčio</w:t>
+      </w:r>
+      <w:proofErr w:type="spellEnd"/>
+      <w:r>
+        <w:rPr>
+          <w:b/>
+          <w:sz w:val="20"/>
+        </w:rPr>
+        <w:t xml:space="preserve"> RIR filtro įgyvendinimas</w:t>
+      </w:r>
+    </w:p>
+    <w:p>
+      <w:pPr>
+        <w:tabs>
+          <w:tab w:val="left" w:pos="284"/>
+        </w:tabs>
       </w:pPr>
     </w:p>
     <w:p>

</xml_diff>